<commit_message>
Pronto pra entregar. Faltando vídeo da apresentação
</commit_message>
<xml_diff>
--- a/Trabalho 1/Trabalho1.docx
+++ b/Trabalho 1/Trabalho1.docx
@@ -1025,8 +1025,8 @@
         <w:rPr/>
       </w:pPr>
       <w:bookmarkStart w:id="1" w:name="__RefHeading___Toc813_380575225"/>
-      <w:bookmarkStart w:id="2" w:name="_Toc531626729"/>
-      <w:bookmarkStart w:id="3" w:name="_Toc12546723"/>
+      <w:bookmarkStart w:id="2" w:name="_Toc12546723"/>
+      <w:bookmarkStart w:id="3" w:name="_Toc531626729"/>
       <w:bookmarkEnd w:id="1"/>
       <w:r>
         <w:rPr>
@@ -1109,7 +1109,7 @@
                 <wp:positionV relativeFrom="paragraph">
                   <wp:posOffset>64135</wp:posOffset>
                 </wp:positionV>
-                <wp:extent cx="2581910" cy="5584825"/>
+                <wp:extent cx="2582545" cy="5585460"/>
                 <wp:effectExtent l="0" t="0" r="0" b="0"/>
                 <wp:wrapSquare wrapText="largest"/>
                 <wp:docPr id="2" name="Quadro1"/>
@@ -1120,7 +1120,7 @@
                       <wps:spPr>
                         <a:xfrm>
                           <a:off x="0" y="0"/>
-                          <a:ext cx="2581200" cy="5584320"/>
+                          <a:ext cx="2581920" cy="5584680"/>
                         </a:xfrm>
                         <a:prstGeom prst="rect">
                           <a:avLst/>
@@ -1142,14 +1142,10 @@
                             <w:pPr>
                               <w:pStyle w:val="Figura"/>
                               <w:spacing w:before="120" w:after="120"/>
-                              <w:rPr>
-                                <w:color w:val="auto"/>
-                              </w:rPr>
+                              <w:rPr/>
                             </w:pPr>
                             <w:r>
-                              <w:rPr>
-                                <w:color w:val="auto"/>
-                              </w:rPr>
+                              <w:rPr/>
                               <w:drawing>
                                 <wp:inline distT="0" distB="0" distL="0" distR="0">
                                   <wp:extent cx="2581275" cy="5124450"/>
@@ -1202,9 +1198,7 @@
                               <w:t xml:space="preserve">Figura </w:t>
                             </w:r>
                             <w:r>
-                              <w:rPr>
-                                <w:color w:val="auto"/>
-                              </w:rPr>
+                              <w:rPr/>
                               <w:fldChar w:fldCharType="begin"/>
                             </w:r>
                             <w:r>
@@ -1243,7 +1237,7 @@
           </mc:Choice>
           <mc:Fallback>
             <w:pict>
-              <v:rect id="shape_0" ID="Quadro1" stroked="f" style="position:absolute;margin-left:-12.95pt;margin-top:5.05pt;width:203.2pt;height:439.65pt">
+              <v:rect id="shape_0" ID="Quadro1" stroked="f" style="position:absolute;margin-left:-12.95pt;margin-top:5.05pt;width:203.25pt;height:439.7pt">
                 <w10:wrap type="square"/>
                 <v:fill o:detectmouseclick="t" on="false"/>
                 <v:stroke color="#3465a4" joinstyle="round" endcap="flat"/>
@@ -1253,14 +1247,10 @@
                       <w:pPr>
                         <w:pStyle w:val="Figura"/>
                         <w:spacing w:before="120" w:after="120"/>
-                        <w:rPr>
-                          <w:color w:val="auto"/>
-                        </w:rPr>
+                        <w:rPr/>
                       </w:pPr>
                       <w:r>
-                        <w:rPr>
-                          <w:color w:val="auto"/>
-                        </w:rPr>
+                        <w:rPr/>
                         <w:drawing>
                           <wp:inline distT="0" distB="0" distL="0" distR="0">
                             <wp:extent cx="2581275" cy="5124450"/>
@@ -1313,9 +1303,7 @@
                         <w:t xml:space="preserve">Figura </w:t>
                       </w:r>
                       <w:r>
-                        <w:rPr>
-                          <w:color w:val="auto"/>
-                        </w:rPr>
+                        <w:rPr/>
                         <w:fldChar w:fldCharType="begin"/>
                       </w:r>
                       <w:r>
@@ -1358,7 +1346,7 @@
                 <wp:positionV relativeFrom="paragraph">
                   <wp:posOffset>80010</wp:posOffset>
                 </wp:positionV>
-                <wp:extent cx="1838960" cy="1812925"/>
+                <wp:extent cx="1839595" cy="1813560"/>
                 <wp:effectExtent l="0" t="0" r="0" b="0"/>
                 <wp:wrapSquare wrapText="largest"/>
                 <wp:docPr id="6" name="Quadro2"/>
@@ -1369,7 +1357,7 @@
                       <wps:spPr>
                         <a:xfrm>
                           <a:off x="0" y="0"/>
-                          <a:ext cx="1838160" cy="1812240"/>
+                          <a:ext cx="1838880" cy="1812960"/>
                         </a:xfrm>
                         <a:prstGeom prst="rect">
                           <a:avLst/>
@@ -1391,14 +1379,10 @@
                             <w:pPr>
                               <w:pStyle w:val="Figura"/>
                               <w:spacing w:before="120" w:after="120"/>
-                              <w:rPr>
-                                <w:color w:val="auto"/>
-                              </w:rPr>
+                              <w:rPr/>
                             </w:pPr>
                             <w:r>
-                              <w:rPr>
-                                <w:color w:val="auto"/>
-                              </w:rPr>
+                              <w:rPr/>
                               <w:drawing>
                                 <wp:inline distT="0" distB="0" distL="0" distR="0">
                                   <wp:extent cx="1838325" cy="1352550"/>
@@ -1451,9 +1435,7 @@
                               <w:t xml:space="preserve">Figura </w:t>
                             </w:r>
                             <w:r>
-                              <w:rPr>
-                                <w:color w:val="auto"/>
-                              </w:rPr>
+                              <w:rPr/>
                               <w:fldChar w:fldCharType="begin"/>
                             </w:r>
                             <w:r>
@@ -1492,7 +1474,7 @@
           </mc:Choice>
           <mc:Fallback>
             <w:pict>
-              <v:rect id="shape_0" ID="Quadro2" stroked="f" style="position:absolute;margin-left:213.2pt;margin-top:6.3pt;width:144.7pt;height:142.65pt">
+              <v:rect id="shape_0" ID="Quadro2" stroked="f" style="position:absolute;margin-left:213.2pt;margin-top:6.3pt;width:144.75pt;height:142.7pt">
                 <w10:wrap type="square"/>
                 <v:fill o:detectmouseclick="t" on="false"/>
                 <v:stroke color="#3465a4" joinstyle="round" endcap="flat"/>
@@ -1502,14 +1484,10 @@
                       <w:pPr>
                         <w:pStyle w:val="Figura"/>
                         <w:spacing w:before="120" w:after="120"/>
-                        <w:rPr>
-                          <w:color w:val="auto"/>
-                        </w:rPr>
+                        <w:rPr/>
                       </w:pPr>
                       <w:r>
-                        <w:rPr>
-                          <w:color w:val="auto"/>
-                        </w:rPr>
+                        <w:rPr/>
                         <w:drawing>
                           <wp:inline distT="0" distB="0" distL="0" distR="0">
                             <wp:extent cx="1838325" cy="1352550"/>
@@ -1562,9 +1540,7 @@
                         <w:t xml:space="preserve">Figura </w:t>
                       </w:r>
                       <w:r>
-                        <w:rPr>
-                          <w:color w:val="auto"/>
-                        </w:rPr>
+                        <w:rPr/>
                         <w:fldChar w:fldCharType="begin"/>
                       </w:r>
                       <w:r>
@@ -2153,7 +2129,7 @@
                 <wp:positionV relativeFrom="paragraph">
                   <wp:posOffset>635</wp:posOffset>
                 </wp:positionV>
-                <wp:extent cx="5760720" cy="2748280"/>
+                <wp:extent cx="5761355" cy="2748915"/>
                 <wp:effectExtent l="0" t="0" r="0" b="0"/>
                 <wp:wrapSquare wrapText="largest"/>
                 <wp:docPr id="10" name="Quadro3"/>
@@ -2164,7 +2140,7 @@
                       <wps:spPr>
                         <a:xfrm>
                           <a:off x="0" y="0"/>
-                          <a:ext cx="5760000" cy="2747520"/>
+                          <a:ext cx="5760720" cy="2748240"/>
                         </a:xfrm>
                         <a:prstGeom prst="rect">
                           <a:avLst/>
@@ -2186,14 +2162,10 @@
                             <w:pPr>
                               <w:pStyle w:val="Figura"/>
                               <w:spacing w:before="120" w:after="120"/>
-                              <w:rPr>
-                                <w:color w:val="auto"/>
-                              </w:rPr>
+                              <w:rPr/>
                             </w:pPr>
                             <w:r>
-                              <w:rPr>
-                                <w:color w:val="auto"/>
-                              </w:rPr>
+                              <w:rPr/>
                               <w:drawing>
                                 <wp:inline distT="0" distB="0" distL="0" distR="0">
                                   <wp:extent cx="5760085" cy="2463165"/>
@@ -2246,9 +2218,7 @@
                               <w:t xml:space="preserve">Figura </w:t>
                             </w:r>
                             <w:r>
-                              <w:rPr>
-                                <w:color w:val="auto"/>
-                              </w:rPr>
+                              <w:rPr/>
                               <w:fldChar w:fldCharType="begin"/>
                             </w:r>
                             <w:r>
@@ -2287,7 +2257,7 @@
           </mc:Choice>
           <mc:Fallback>
             <w:pict>
-              <v:rect id="shape_0" ID="Quadro3" stroked="f" style="position:absolute;margin-left:-0.05pt;margin-top:0.05pt;width:453.5pt;height:216.3pt;mso-position-horizontal:center">
+              <v:rect id="shape_0" ID="Quadro3" stroked="f" style="position:absolute;margin-left:-0.05pt;margin-top:0.05pt;width:453.55pt;height:216.35pt;mso-position-horizontal:center">
                 <w10:wrap type="square"/>
                 <v:fill o:detectmouseclick="t" on="false"/>
                 <v:stroke color="#3465a4" joinstyle="round" endcap="flat"/>
@@ -2297,14 +2267,10 @@
                       <w:pPr>
                         <w:pStyle w:val="Figura"/>
                         <w:spacing w:before="120" w:after="120"/>
-                        <w:rPr>
-                          <w:color w:val="auto"/>
-                        </w:rPr>
+                        <w:rPr/>
                       </w:pPr>
                       <w:r>
-                        <w:rPr>
-                          <w:color w:val="auto"/>
-                        </w:rPr>
+                        <w:rPr/>
                         <w:drawing>
                           <wp:inline distT="0" distB="0" distL="0" distR="0">
                             <wp:extent cx="5760085" cy="2463165"/>
@@ -2357,9 +2323,7 @@
                         <w:t xml:space="preserve">Figura </w:t>
                       </w:r>
                       <w:r>
-                        <w:rPr>
-                          <w:color w:val="auto"/>
-                        </w:rPr>
+                        <w:rPr/>
                         <w:fldChar w:fldCharType="begin"/>
                       </w:r>
                       <w:r>
@@ -2424,29 +2388,15 @@
     <w:p>
       <w:pPr>
         <w:pStyle w:val="Normal"/>
-        <w:ind w:left="284" w:hanging="284"/>
-        <w:rPr>
-          <w:rFonts w:cs="Times New Roman"/>
-        </w:rPr>
-      </w:pPr>
-      <w:r>
-        <w:rPr>
-          <w:rFonts w:cs="Times New Roman"/>
-        </w:rPr>
-      </w:r>
-    </w:p>
-    <w:p>
-      <w:pPr>
-        <w:pStyle w:val="Normal"/>
-        <w:ind w:left="284" w:hanging="284"/>
-        <w:rPr>
-          <w:rFonts w:cs="Times New Roman"/>
-        </w:rPr>
-      </w:pPr>
-      <w:r>
-        <w:rPr>
-          <w:rFonts w:cs="Times New Roman"/>
-        </w:rPr>
+        <w:ind w:hanging="0"/>
+        <w:rPr/>
+      </w:pPr>
+      <w:r>
+        <w:rPr>
+          <w:rFonts w:cs="Times New Roman"/>
+        </w:rPr>
+        <w:tab/>
+        <w:t xml:space="preserve">Os painéis mostrados na interface seriam os seguintes: </w:t>
         <mc:AlternateContent>
           <mc:Choice Requires="wps">
             <w:drawing>
@@ -2458,7 +2408,7 @@
                 <wp:positionV relativeFrom="paragraph">
                   <wp:posOffset>635</wp:posOffset>
                 </wp:positionV>
-                <wp:extent cx="5760720" cy="2273935"/>
+                <wp:extent cx="5761355" cy="2274570"/>
                 <wp:effectExtent l="0" t="0" r="0" b="0"/>
                 <wp:wrapSquare wrapText="largest"/>
                 <wp:docPr id="14" name="Quadro4"/>
@@ -2469,7 +2419,413 @@
                       <wps:spPr>
                         <a:xfrm>
                           <a:off x="0" y="0"/>
-                          <a:ext cx="5760000" cy="2273400"/>
+                          <a:ext cx="5760720" cy="2273760"/>
+                        </a:xfrm>
+                        <a:prstGeom prst="rect">
+                          <a:avLst/>
+                        </a:prstGeom>
+                        <a:noFill/>
+                        <a:ln>
+                          <a:noFill/>
+                        </a:ln>
+                      </wps:spPr>
+                      <wps:style>
+                        <a:lnRef idx="0"/>
+                        <a:fillRef idx="0"/>
+                        <a:effectRef idx="0"/>
+                        <a:fontRef idx="minor"/>
+                      </wps:style>
+                      <wps:bodyPr/>
+                    </wps:wsp>
+                  </a:graphicData>
+                </a:graphic>
+              </wp:anchor>
+            </w:drawing>
+          </mc:Choice>
+          <mc:Fallback>
+            <w:pict>
+              <v:rect id="shape_0" ID="Quadro4" stroked="f" style="position:absolute;margin-left:-0.05pt;margin-top:0.05pt;width:453.55pt;height:179pt;mso-position-horizontal:center">
+                <w10:wrap type="none"/>
+                <v:fill o:detectmouseclick="t" on="false"/>
+                <v:stroke color="#3465a4" joinstyle="round" endcap="flat"/>
+              </v:rect>
+            </w:pict>
+          </mc:Fallback>
+        </mc:AlternateContent>
+      </w:r>
+      <w:r>
+        <mc:AlternateContent>
+          <mc:Choice Requires="wps">
+            <w:drawing>
+              <wp:anchor behindDoc="0" distT="0" distB="0" distL="0" distR="0" simplePos="0" locked="0" layoutInCell="1" allowOverlap="1" relativeHeight="67">
+                <wp:simplePos x="0" y="0"/>
+                <wp:positionH relativeFrom="column">
+                  <wp:align>center</wp:align>
+                </wp:positionH>
+                <wp:positionV relativeFrom="paragraph">
+                  <wp:posOffset>635</wp:posOffset>
+                </wp:positionV>
+                <wp:extent cx="5760085" cy="2032000"/>
+                <wp:effectExtent l="0" t="0" r="0" b="0"/>
+                <wp:wrapSquare wrapText="largest"/>
+                <wp:docPr id="15" name="Quadro23"/>
+                <a:graphic xmlns:a="http://schemas.openxmlformats.org/drawingml/2006/main">
+                  <a:graphicData uri="http://schemas.microsoft.com/office/word/2010/wordprocessingShape">
+                    <wps:wsp>
+                      <wps:cNvSpPr txBox="1"/>
+                      <wps:spPr>
+                        <a:xfrm>
+                          <a:off x="0" y="0"/>
+                          <a:ext cx="5760085" cy="2032000"/>
+                        </a:xfrm>
+                        <a:prstGeom prst="rect"/>
+                      </wps:spPr>
+                      <wps:txbx>
+                        <w:txbxContent>
+                          <w:p>
+                            <w:pPr>
+                              <w:pStyle w:val="Figura"/>
+                              <w:spacing w:before="120" w:after="120"/>
+                              <w:rPr/>
+                            </w:pPr>
+                            <w:r>
+                              <w:rPr/>
+                              <w:drawing>
+                                <wp:inline distT="0" distB="0" distL="0" distR="0">
+                                  <wp:extent cx="5760085" cy="1747520"/>
+                                  <wp:effectExtent l="0" t="0" r="0" b="0"/>
+                                  <wp:docPr id="16" name="Figura23" descr=""/>
+                                  <wp:cNvGraphicFramePr>
+                                    <a:graphicFrameLocks xmlns:a="http://schemas.openxmlformats.org/drawingml/2006/main" noChangeAspect="1"/>
+                                  </wp:cNvGraphicFramePr>
+                                  <a:graphic xmlns:a="http://schemas.openxmlformats.org/drawingml/2006/main">
+                                    <a:graphicData uri="http://schemas.openxmlformats.org/drawingml/2006/picture">
+                                      <pic:pic xmlns:pic="http://schemas.openxmlformats.org/drawingml/2006/picture">
+                                        <pic:nvPicPr>
+                                          <pic:cNvPr id="16" name="Figura23" descr=""/>
+                                          <pic:cNvPicPr>
+                                            <a:picLocks noChangeAspect="1" noChangeArrowheads="1"/>
+                                          </pic:cNvPicPr>
+                                        </pic:nvPicPr>
+                                        <pic:blipFill>
+                                          <a:blip r:embed="rId6"/>
+                                          <a:stretch>
+                                            <a:fillRect/>
+                                          </a:stretch>
+                                        </pic:blipFill>
+                                        <pic:spPr bwMode="auto">
+                                          <a:xfrm>
+                                            <a:off x="0" y="0"/>
+                                            <a:ext cx="5760085" cy="1747520"/>
+                                          </a:xfrm>
+                                          <a:prstGeom prst="rect">
+                                            <a:avLst/>
+                                          </a:prstGeom>
+                                        </pic:spPr>
+                                      </pic:pic>
+                                    </a:graphicData>
+                                  </a:graphic>
+                                </wp:inline>
+                              </w:drawing>
+                            </w:r>
+                            <w:r>
+                              <w:rPr>
+                                <w:vanish/>
+                              </w:rPr>
+                              <w:br/>
+                            </w:r>
+                            <w:r>
+                              <w:rPr/>
+                              <w:t xml:space="preserve">Figura </w:t>
+                            </w:r>
+                            <w:r>
+                              <w:rPr/>
+                              <w:fldChar w:fldCharType="begin"/>
+                            </w:r>
+                            <w:r>
+                              <w:rPr/>
+                              <w:instrText> SEQ Figura \* ARABIC </w:instrText>
+                            </w:r>
+                            <w:r>
+                              <w:rPr/>
+                              <w:fldChar w:fldCharType="separate"/>
+                            </w:r>
+                            <w:r>
+                              <w:rPr/>
+                              <w:t>4</w:t>
+                            </w:r>
+                            <w:r>
+                              <w:rPr/>
+                              <w:fldChar w:fldCharType="end"/>
+                            </w:r>
+                            <w:r>
+                              <w:rPr/>
+                              <w:t>: Método execute() de CarController.java</w:t>
+                            </w:r>
+                          </w:p>
+                        </w:txbxContent>
+                      </wps:txbx>
+                      <wps:bodyPr anchor="t" lIns="0" tIns="0" rIns="0" bIns="0">
+                        <a:noAutofit/>
+                      </wps:bodyPr>
+                    </wps:wsp>
+                  </a:graphicData>
+                </a:graphic>
+              </wp:anchor>
+            </w:drawing>
+          </mc:Choice>
+          <mc:Fallback>
+            <w:pict>
+              <v:rect style="position:absolute;rotation:0;width:453.55pt;height:160pt;mso-wrap-distance-left:0pt;mso-wrap-distance-right:0pt;mso-wrap-distance-top:0pt;mso-wrap-distance-bottom:0pt;margin-top:0pt;mso-position-vertical:top;mso-position-vertical-relative:text;margin-left:0pt;mso-position-horizontal:center;mso-position-horizontal-relative:text">
+                <v:textbox inset="0in,0in,0in,0in">
+                  <w:txbxContent>
+                    <w:p>
+                      <w:pPr>
+                        <w:pStyle w:val="Figura"/>
+                        <w:spacing w:before="120" w:after="120"/>
+                        <w:rPr/>
+                      </w:pPr>
+                      <w:r>
+                        <w:rPr/>
+                        <w:drawing>
+                          <wp:inline distT="0" distB="0" distL="0" distR="0">
+                            <wp:extent cx="5760085" cy="1747520"/>
+                            <wp:effectExtent l="0" t="0" r="0" b="0"/>
+                            <wp:docPr id="17" name="Figura23" descr=""/>
+                            <wp:cNvGraphicFramePr>
+                              <a:graphicFrameLocks xmlns:a="http://schemas.openxmlformats.org/drawingml/2006/main" noChangeAspect="1"/>
+                            </wp:cNvGraphicFramePr>
+                            <a:graphic xmlns:a="http://schemas.openxmlformats.org/drawingml/2006/main">
+                              <a:graphicData uri="http://schemas.openxmlformats.org/drawingml/2006/picture">
+                                <pic:pic xmlns:pic="http://schemas.openxmlformats.org/drawingml/2006/picture">
+                                  <pic:nvPicPr>
+                                    <pic:cNvPr id="17" name="Figura23" descr=""/>
+                                    <pic:cNvPicPr>
+                                      <a:picLocks noChangeAspect="1" noChangeArrowheads="1"/>
+                                    </pic:cNvPicPr>
+                                  </pic:nvPicPr>
+                                  <pic:blipFill>
+                                    <a:blip r:embed="rId6"/>
+                                    <a:stretch>
+                                      <a:fillRect/>
+                                    </a:stretch>
+                                  </pic:blipFill>
+                                  <pic:spPr bwMode="auto">
+                                    <a:xfrm>
+                                      <a:off x="0" y="0"/>
+                                      <a:ext cx="5760085" cy="1747520"/>
+                                    </a:xfrm>
+                                    <a:prstGeom prst="rect">
+                                      <a:avLst/>
+                                    </a:prstGeom>
+                                  </pic:spPr>
+                                </pic:pic>
+                              </a:graphicData>
+                            </a:graphic>
+                          </wp:inline>
+                        </w:drawing>
+                      </w:r>
+                      <w:r>
+                        <w:rPr>
+                          <w:vanish/>
+                        </w:rPr>
+                        <w:br/>
+                      </w:r>
+                      <w:r>
+                        <w:rPr/>
+                        <w:t xml:space="preserve">Figura </w:t>
+                      </w:r>
+                      <w:r>
+                        <w:rPr/>
+                        <w:fldChar w:fldCharType="begin"/>
+                      </w:r>
+                      <w:r>
+                        <w:rPr/>
+                        <w:instrText> SEQ Figura \* ARABIC </w:instrText>
+                      </w:r>
+                      <w:r>
+                        <w:rPr/>
+                        <w:fldChar w:fldCharType="separate"/>
+                      </w:r>
+                      <w:r>
+                        <w:rPr/>
+                        <w:t>4</w:t>
+                      </w:r>
+                      <w:r>
+                        <w:rPr/>
+                        <w:fldChar w:fldCharType="end"/>
+                      </w:r>
+                      <w:r>
+                        <w:rPr/>
+                        <w:t>: Método execute() de CarController.java</w:t>
+                      </w:r>
+                    </w:p>
+                  </w:txbxContent>
+                </v:textbox>
+                <w10:wrap type="square" side="largest"/>
+              </v:rect>
+            </w:pict>
+          </mc:Fallback>
+        </mc:AlternateContent>
+      </w:r>
+    </w:p>
+    <w:p>
+      <w:pPr>
+        <w:pStyle w:val="Normal"/>
+        <w:numPr>
+          <w:ilvl w:val="0"/>
+          <w:numId w:val="3"/>
+        </w:numPr>
+        <w:rPr/>
+      </w:pPr>
+      <w:r>
+        <w:rPr>
+          <w:rFonts w:cs="Times New Roman"/>
+        </w:rPr>
+        <w:t xml:space="preserve">Incluir, que inclui um carro no sistema, </w:t>
+      </w:r>
+    </w:p>
+    <w:p>
+      <w:pPr>
+        <w:pStyle w:val="Normal"/>
+        <w:numPr>
+          <w:ilvl w:val="0"/>
+          <w:numId w:val="3"/>
+        </w:numPr>
+        <w:rPr/>
+      </w:pPr>
+      <w:r>
+        <w:rPr>
+          <w:rFonts w:cs="Times New Roman"/>
+        </w:rPr>
+        <w:t xml:space="preserve">Listar, (físico) que lista todos os carros, inclusive os excluídos, </w:t>
+      </w:r>
+    </w:p>
+    <w:p>
+      <w:pPr>
+        <w:pStyle w:val="Normal"/>
+        <w:numPr>
+          <w:ilvl w:val="0"/>
+          <w:numId w:val="3"/>
+        </w:numPr>
+        <w:rPr/>
+      </w:pPr>
+      <w:r>
+        <w:rPr>
+          <w:rFonts w:cs="Times New Roman"/>
+        </w:rPr>
+        <w:t xml:space="preserve">Listar, (lógico) que lista todos os carros não excluídos, </w:t>
+      </w:r>
+    </w:p>
+    <w:p>
+      <w:pPr>
+        <w:pStyle w:val="Normal"/>
+        <w:numPr>
+          <w:ilvl w:val="0"/>
+          <w:numId w:val="3"/>
+        </w:numPr>
+        <w:rPr/>
+      </w:pPr>
+      <w:r>
+        <w:rPr>
+          <w:rFonts w:cs="Times New Roman"/>
+        </w:rPr>
+        <w:t>Consultar, que permite consultar todos os carros por uma frase contida em seu chassi ou modelo e mostra isso numa tabela onde os dados podem ser alterados ou excluídos</w:t>
+      </w:r>
+    </w:p>
+    <w:p>
+      <w:pPr>
+        <w:pStyle w:val="Normal"/>
+        <w:numPr>
+          <w:ilvl w:val="0"/>
+          <w:numId w:val="3"/>
+        </w:numPr>
+        <w:rPr/>
+      </w:pPr>
+      <w:r>
+        <w:rPr>
+          <w:rFonts w:cs="Times New Roman"/>
+        </w:rPr>
+        <w:t>Propriedades, que mostra um painel com o número de registros e o tamanho do arquivo.</w:t>
+      </w:r>
+    </w:p>
+    <w:p>
+      <w:pPr>
+        <w:pStyle w:val="Normal"/>
+        <w:ind w:left="284" w:hanging="284"/>
+        <w:rPr>
+          <w:rFonts w:cs="Times New Roman"/>
+        </w:rPr>
+      </w:pPr>
+      <w:r>
+        <w:rPr>
+          <w:rFonts w:cs="Times New Roman"/>
+        </w:rPr>
+      </w:r>
+    </w:p>
+    <w:p>
+      <w:pPr>
+        <w:pStyle w:val="Normal"/>
+        <w:ind w:left="284" w:hanging="284"/>
+        <w:rPr/>
+      </w:pPr>
+      <w:r>
+        <w:rPr>
+          <w:rFonts w:cs="Times New Roman"/>
+        </w:rPr>
+        <w:tab/>
+        <w:t>A entidade criada foi chamada de Car.java com os atributos requeridos e o atributo “deleted” (Integer) que caso fosse 1 significava excluído e 0 não excluído.</w:t>
+      </w:r>
+    </w:p>
+    <w:p>
+      <w:pPr>
+        <w:pStyle w:val="Normal"/>
+        <w:ind w:left="284" w:hanging="284"/>
+        <w:rPr>
+          <w:rFonts w:cs="Times New Roman"/>
+        </w:rPr>
+      </w:pPr>
+      <w:r>
+        <w:rPr>
+          <w:rFonts w:cs="Times New Roman"/>
+        </w:rPr>
+      </w:r>
+    </w:p>
+    <w:p>
+      <w:pPr>
+        <w:pStyle w:val="Normal"/>
+        <w:ind w:left="284" w:hanging="284"/>
+        <w:rPr>
+          <w:rFonts w:cs="Times New Roman"/>
+        </w:rPr>
+      </w:pPr>
+      <w:r>
+        <w:rPr>
+          <w:rFonts w:cs="Times New Roman"/>
+        </w:rPr>
+        <mc:AlternateContent>
+          <mc:Choice Requires="wps">
+            <w:drawing>
+              <wp:anchor behindDoc="0" distT="0" distB="0" distL="0" distR="0" simplePos="0" locked="0" layoutInCell="1" allowOverlap="1" relativeHeight="8">
+                <wp:simplePos x="0" y="0"/>
+                <wp:positionH relativeFrom="column">
+                  <wp:align>center</wp:align>
+                </wp:positionH>
+                <wp:positionV relativeFrom="paragraph">
+                  <wp:posOffset>635</wp:posOffset>
+                </wp:positionV>
+                <wp:extent cx="3020695" cy="1933575"/>
+                <wp:effectExtent l="0" t="0" r="0" b="0"/>
+                <wp:wrapSquare wrapText="largest"/>
+                <wp:docPr id="18" name="Quadro5"/>
+                <a:graphic xmlns:a="http://schemas.openxmlformats.org/drawingml/2006/main">
+                  <a:graphicData uri="http://schemas.microsoft.com/office/word/2010/wordprocessingShape">
+                    <wps:wsp>
+                      <wps:cNvSpPr/>
+                      <wps:spPr>
+                        <a:xfrm>
+                          <a:off x="0" y="0"/>
+                          <a:ext cx="3020040" cy="1932840"/>
                         </a:xfrm>
                         <a:prstGeom prst="rect">
                           <a:avLst/>
@@ -2491,413 +2847,10 @@
                             <w:pPr>
                               <w:pStyle w:val="Figura"/>
                               <w:spacing w:before="120" w:after="120"/>
-                              <w:rPr>
-                                <w:color w:val="auto"/>
-                              </w:rPr>
+                              <w:rPr/>
                             </w:pPr>
                             <w:r>
-                              <w:rPr>
-                                <w:color w:val="auto"/>
-                              </w:rPr>
-                              <w:drawing>
-                                <wp:inline distT="0" distB="0" distL="0" distR="0">
-                                  <wp:extent cx="5760085" cy="1988820"/>
-                                  <wp:effectExtent l="0" t="0" r="0" b="0"/>
-                                  <wp:docPr id="16" name="Figura4" descr=""/>
-                                  <wp:cNvGraphicFramePr>
-                                    <a:graphicFrameLocks xmlns:a="http://schemas.openxmlformats.org/drawingml/2006/main" noChangeAspect="1"/>
-                                  </wp:cNvGraphicFramePr>
-                                  <a:graphic xmlns:a="http://schemas.openxmlformats.org/drawingml/2006/main">
-                                    <a:graphicData uri="http://schemas.openxmlformats.org/drawingml/2006/picture">
-                                      <pic:pic xmlns:pic="http://schemas.openxmlformats.org/drawingml/2006/picture">
-                                        <pic:nvPicPr>
-                                          <pic:cNvPr id="16" name="Figura4" descr=""/>
-                                          <pic:cNvPicPr>
-                                            <a:picLocks noChangeAspect="1" noChangeArrowheads="1"/>
-                                          </pic:cNvPicPr>
-                                        </pic:nvPicPr>
-                                        <pic:blipFill>
-                                          <a:blip r:embed="rId6"/>
-                                          <a:stretch>
-                                            <a:fillRect/>
-                                          </a:stretch>
-                                        </pic:blipFill>
-                                        <pic:spPr bwMode="auto">
-                                          <a:xfrm>
-                                            <a:off x="0" y="0"/>
-                                            <a:ext cx="5760085" cy="1988820"/>
-                                          </a:xfrm>
-                                          <a:prstGeom prst="rect">
-                                            <a:avLst/>
-                                          </a:prstGeom>
-                                        </pic:spPr>
-                                      </pic:pic>
-                                    </a:graphicData>
-                                  </a:graphic>
-                                </wp:inline>
-                              </w:drawing>
-                            </w:r>
-                            <w:r>
-                              <w:rPr>
-                                <w:vanish/>
-                                <w:color w:val="auto"/>
-                              </w:rPr>
-                              <w:br/>
-                            </w:r>
-                            <w:r>
-                              <w:rPr>
-                                <w:color w:val="auto"/>
-                              </w:rPr>
-                              <w:t xml:space="preserve">Figura </w:t>
-                            </w:r>
-                            <w:r>
-                              <w:rPr>
-                                <w:color w:val="auto"/>
-                              </w:rPr>
-                              <w:fldChar w:fldCharType="begin"/>
-                            </w:r>
-                            <w:r>
-                              <w:rPr/>
-                              <w:instrText> SEQ Figura \* ARABIC </w:instrText>
-                            </w:r>
-                            <w:r>
-                              <w:rPr/>
-                              <w:fldChar w:fldCharType="separate"/>
-                            </w:r>
-                            <w:r>
-                              <w:rPr/>
-                              <w:t>4</w:t>
-                            </w:r>
-                            <w:r>
-                              <w:rPr/>
-                              <w:fldChar w:fldCharType="end"/>
-                            </w:r>
-                            <w:r>
-                              <w:rPr>
-                                <w:color w:val="auto"/>
-                              </w:rPr>
-                              <w:t>: Método execute() de CarController.java</w:t>
-                            </w:r>
-                          </w:p>
-                        </w:txbxContent>
-                      </wps:txbx>
-                      <wps:bodyPr lIns="0" rIns="0" tIns="0" bIns="0">
-                        <a:noAutofit/>
-                      </wps:bodyPr>
-                    </wps:wsp>
-                  </a:graphicData>
-                </a:graphic>
-              </wp:anchor>
-            </w:drawing>
-          </mc:Choice>
-          <mc:Fallback>
-            <w:pict>
-              <v:rect id="shape_0" ID="Quadro4" stroked="f" style="position:absolute;margin-left:-0.05pt;margin-top:0.05pt;width:453.5pt;height:178.95pt;mso-position-horizontal:center">
-                <w10:wrap type="square"/>
-                <v:fill o:detectmouseclick="t" on="false"/>
-                <v:stroke color="#3465a4" joinstyle="round" endcap="flat"/>
-                <v:textbox>
-                  <w:txbxContent>
-                    <w:p>
-                      <w:pPr>
-                        <w:pStyle w:val="Figura"/>
-                        <w:spacing w:before="120" w:after="120"/>
-                        <w:rPr>
-                          <w:color w:val="auto"/>
-                        </w:rPr>
-                      </w:pPr>
-                      <w:r>
-                        <w:rPr>
-                          <w:color w:val="auto"/>
-                        </w:rPr>
-                        <w:drawing>
-                          <wp:inline distT="0" distB="0" distL="0" distR="0">
-                            <wp:extent cx="5760085" cy="1988820"/>
-                            <wp:effectExtent l="0" t="0" r="0" b="0"/>
-                            <wp:docPr id="17" name="Figura4" descr=""/>
-                            <wp:cNvGraphicFramePr>
-                              <a:graphicFrameLocks xmlns:a="http://schemas.openxmlformats.org/drawingml/2006/main" noChangeAspect="1"/>
-                            </wp:cNvGraphicFramePr>
-                            <a:graphic xmlns:a="http://schemas.openxmlformats.org/drawingml/2006/main">
-                              <a:graphicData uri="http://schemas.openxmlformats.org/drawingml/2006/picture">
-                                <pic:pic xmlns:pic="http://schemas.openxmlformats.org/drawingml/2006/picture">
-                                  <pic:nvPicPr>
-                                    <pic:cNvPr id="17" name="Figura4" descr=""/>
-                                    <pic:cNvPicPr>
-                                      <a:picLocks noChangeAspect="1" noChangeArrowheads="1"/>
-                                    </pic:cNvPicPr>
-                                  </pic:nvPicPr>
-                                  <pic:blipFill>
-                                    <a:blip r:embed="rId6"/>
-                                    <a:stretch>
-                                      <a:fillRect/>
-                                    </a:stretch>
-                                  </pic:blipFill>
-                                  <pic:spPr bwMode="auto">
-                                    <a:xfrm>
-                                      <a:off x="0" y="0"/>
-                                      <a:ext cx="5760085" cy="1988820"/>
-                                    </a:xfrm>
-                                    <a:prstGeom prst="rect">
-                                      <a:avLst/>
-                                    </a:prstGeom>
-                                  </pic:spPr>
-                                </pic:pic>
-                              </a:graphicData>
-                            </a:graphic>
-                          </wp:inline>
-                        </w:drawing>
-                      </w:r>
-                      <w:r>
-                        <w:rPr>
-                          <w:vanish/>
-                          <w:color w:val="auto"/>
-                        </w:rPr>
-                        <w:br/>
-                      </w:r>
-                      <w:r>
-                        <w:rPr>
-                          <w:color w:val="auto"/>
-                        </w:rPr>
-                        <w:t xml:space="preserve">Figura </w:t>
-                      </w:r>
-                      <w:r>
-                        <w:rPr>
-                          <w:color w:val="auto"/>
-                        </w:rPr>
-                        <w:fldChar w:fldCharType="begin"/>
-                      </w:r>
-                      <w:r>
-                        <w:rPr/>
-                        <w:instrText> SEQ Figura \* ARABIC </w:instrText>
-                      </w:r>
-                      <w:r>
-                        <w:rPr/>
-                        <w:fldChar w:fldCharType="separate"/>
-                      </w:r>
-                      <w:r>
-                        <w:rPr/>
-                        <w:t>4</w:t>
-                      </w:r>
-                      <w:r>
-                        <w:rPr/>
-                        <w:fldChar w:fldCharType="end"/>
-                      </w:r>
-                      <w:r>
-                        <w:rPr>
-                          <w:color w:val="auto"/>
-                        </w:rPr>
-                        <w:t>: Método execute() de CarController.java</w:t>
-                      </w:r>
-                    </w:p>
-                  </w:txbxContent>
-                </v:textbox>
-              </v:rect>
-            </w:pict>
-          </mc:Fallback>
-        </mc:AlternateContent>
-      </w:r>
-    </w:p>
-    <w:p>
-      <w:pPr>
-        <w:pStyle w:val="Normal"/>
-        <w:ind w:hanging="0"/>
-        <w:rPr/>
-      </w:pPr>
-      <w:r>
-        <w:rPr>
-          <w:rFonts w:cs="Times New Roman"/>
-        </w:rPr>
-        <w:tab/>
-        <w:t xml:space="preserve">Os painéis mostrados na interface seriam os seguintes: </w:t>
-      </w:r>
-    </w:p>
-    <w:p>
-      <w:pPr>
-        <w:pStyle w:val="Normal"/>
-        <w:numPr>
-          <w:ilvl w:val="0"/>
-          <w:numId w:val="3"/>
-        </w:numPr>
-        <w:rPr/>
-      </w:pPr>
-      <w:r>
-        <w:rPr>
-          <w:rFonts w:cs="Times New Roman"/>
-        </w:rPr>
-        <w:t xml:space="preserve">Incluir, que inclui um carro no sistema, </w:t>
-      </w:r>
-    </w:p>
-    <w:p>
-      <w:pPr>
-        <w:pStyle w:val="Normal"/>
-        <w:numPr>
-          <w:ilvl w:val="0"/>
-          <w:numId w:val="3"/>
-        </w:numPr>
-        <w:rPr/>
-      </w:pPr>
-      <w:r>
-        <w:rPr>
-          <w:rFonts w:cs="Times New Roman"/>
-        </w:rPr>
-        <w:t xml:space="preserve">Listar, (físico) que lista todos os carros, inclusive os excluídos, </w:t>
-      </w:r>
-    </w:p>
-    <w:p>
-      <w:pPr>
-        <w:pStyle w:val="Normal"/>
-        <w:numPr>
-          <w:ilvl w:val="0"/>
-          <w:numId w:val="3"/>
-        </w:numPr>
-        <w:rPr/>
-      </w:pPr>
-      <w:r>
-        <w:rPr>
-          <w:rFonts w:cs="Times New Roman"/>
-        </w:rPr>
-        <w:t xml:space="preserve">Listar, (lógico) que lista todos os carros não excluídos, </w:t>
-      </w:r>
-    </w:p>
-    <w:p>
-      <w:pPr>
-        <w:pStyle w:val="Normal"/>
-        <w:numPr>
-          <w:ilvl w:val="0"/>
-          <w:numId w:val="3"/>
-        </w:numPr>
-        <w:rPr/>
-      </w:pPr>
-      <w:r>
-        <w:rPr>
-          <w:rFonts w:cs="Times New Roman"/>
-        </w:rPr>
-        <w:t>Consultar, que permite consultar todos os carros por uma frase contida em seu chassi ou modelo e mostra isso numa tabela onde os dados podem ser alterados ou excluídos</w:t>
-      </w:r>
-    </w:p>
-    <w:p>
-      <w:pPr>
-        <w:pStyle w:val="Normal"/>
-        <w:numPr>
-          <w:ilvl w:val="0"/>
-          <w:numId w:val="3"/>
-        </w:numPr>
-        <w:rPr/>
-      </w:pPr>
-      <w:r>
-        <w:rPr>
-          <w:rFonts w:cs="Times New Roman"/>
-        </w:rPr>
-        <w:t>Propriedades, que mostra um painel com o número de registros e o tamanho do arquivo.</w:t>
-      </w:r>
-    </w:p>
-    <w:p>
-      <w:pPr>
-        <w:pStyle w:val="Normal"/>
-        <w:ind w:left="284" w:hanging="284"/>
-        <w:rPr>
-          <w:rFonts w:cs="Times New Roman"/>
-        </w:rPr>
-      </w:pPr>
-      <w:r>
-        <w:rPr>
-          <w:rFonts w:cs="Times New Roman"/>
-        </w:rPr>
-      </w:r>
-    </w:p>
-    <w:p>
-      <w:pPr>
-        <w:pStyle w:val="Normal"/>
-        <w:ind w:left="284" w:hanging="284"/>
-        <w:rPr/>
-      </w:pPr>
-      <w:r>
-        <w:rPr>
-          <w:rFonts w:cs="Times New Roman"/>
-        </w:rPr>
-        <w:tab/>
-        <w:t>A entidade criada foi chamada de Car.java com os atributos requeridos e o atributo “deleted” (Integer) que caso fosse 1 significava excluído e 0 não excluído.</w:t>
-      </w:r>
-    </w:p>
-    <w:p>
-      <w:pPr>
-        <w:pStyle w:val="Normal"/>
-        <w:ind w:left="284" w:hanging="284"/>
-        <w:rPr>
-          <w:rFonts w:cs="Times New Roman"/>
-        </w:rPr>
-      </w:pPr>
-      <w:r>
-        <w:rPr>
-          <w:rFonts w:cs="Times New Roman"/>
-        </w:rPr>
-      </w:r>
-    </w:p>
-    <w:p>
-      <w:pPr>
-        <w:pStyle w:val="Normal"/>
-        <w:ind w:left="284" w:hanging="284"/>
-        <w:rPr>
-          <w:rFonts w:cs="Times New Roman"/>
-        </w:rPr>
-      </w:pPr>
-      <w:r>
-        <w:rPr>
-          <w:rFonts w:cs="Times New Roman"/>
-        </w:rPr>
-        <mc:AlternateContent>
-          <mc:Choice Requires="wps">
-            <w:drawing>
-              <wp:anchor behindDoc="0" distT="0" distB="0" distL="0" distR="0" simplePos="0" locked="0" layoutInCell="1" allowOverlap="1" relativeHeight="8">
-                <wp:simplePos x="0" y="0"/>
-                <wp:positionH relativeFrom="column">
-                  <wp:align>center</wp:align>
-                </wp:positionH>
-                <wp:positionV relativeFrom="paragraph">
-                  <wp:posOffset>635</wp:posOffset>
-                </wp:positionV>
-                <wp:extent cx="3020060" cy="1932940"/>
-                <wp:effectExtent l="0" t="0" r="0" b="0"/>
-                <wp:wrapSquare wrapText="largest"/>
-                <wp:docPr id="18" name="Quadro5"/>
-                <a:graphic xmlns:a="http://schemas.openxmlformats.org/drawingml/2006/main">
-                  <a:graphicData uri="http://schemas.microsoft.com/office/word/2010/wordprocessingShape">
-                    <wps:wsp>
-                      <wps:cNvSpPr/>
-                      <wps:spPr>
-                        <a:xfrm>
-                          <a:off x="0" y="0"/>
-                          <a:ext cx="3019320" cy="1932480"/>
-                        </a:xfrm>
-                        <a:prstGeom prst="rect">
-                          <a:avLst/>
-                        </a:prstGeom>
-                        <a:noFill/>
-                        <a:ln>
-                          <a:noFill/>
-                        </a:ln>
-                      </wps:spPr>
-                      <wps:style>
-                        <a:lnRef idx="0"/>
-                        <a:fillRef idx="0"/>
-                        <a:effectRef idx="0"/>
-                        <a:fontRef idx="minor"/>
-                      </wps:style>
-                      <wps:txbx>
-                        <w:txbxContent>
-                          <w:p>
-                            <w:pPr>
-                              <w:pStyle w:val="Figura"/>
-                              <w:spacing w:before="120" w:after="120"/>
-                              <w:rPr>
-                                <w:color w:val="auto"/>
-                              </w:rPr>
-                            </w:pPr>
-                            <w:r>
-                              <w:rPr>
-                                <w:color w:val="auto"/>
-                              </w:rPr>
+                              <w:rPr/>
                               <w:drawing>
                                 <wp:inline distT="0" distB="0" distL="0" distR="0">
                                   <wp:extent cx="3019425" cy="1647825"/>
@@ -2950,9 +2903,7 @@
                               <w:t xml:space="preserve">Figura </w:t>
                             </w:r>
                             <w:r>
-                              <w:rPr>
-                                <w:color w:val="auto"/>
-                              </w:rPr>
+                              <w:rPr/>
                               <w:fldChar w:fldCharType="begin"/>
                             </w:r>
                             <w:r>
@@ -2991,7 +2942,7 @@
           </mc:Choice>
           <mc:Fallback>
             <w:pict>
-              <v:rect id="shape_0" ID="Quadro5" stroked="f" style="position:absolute;margin-left:107.85pt;margin-top:0.05pt;width:237.7pt;height:152.1pt;mso-position-horizontal:center">
+              <v:rect id="shape_0" ID="Quadro5" stroked="f" style="position:absolute;margin-left:107.85pt;margin-top:0.05pt;width:237.75pt;height:152.15pt;mso-position-horizontal:center">
                 <w10:wrap type="square"/>
                 <v:fill o:detectmouseclick="t" on="false"/>
                 <v:stroke color="#3465a4" joinstyle="round" endcap="flat"/>
@@ -3001,14 +2952,10 @@
                       <w:pPr>
                         <w:pStyle w:val="Figura"/>
                         <w:spacing w:before="120" w:after="120"/>
-                        <w:rPr>
-                          <w:color w:val="auto"/>
-                        </w:rPr>
+                        <w:rPr/>
                       </w:pPr>
                       <w:r>
-                        <w:rPr>
-                          <w:color w:val="auto"/>
-                        </w:rPr>
+                        <w:rPr/>
                         <w:drawing>
                           <wp:inline distT="0" distB="0" distL="0" distR="0">
                             <wp:extent cx="3019425" cy="1647825"/>
@@ -3061,9 +3008,7 @@
                         <w:t xml:space="preserve">Figura </w:t>
                       </w:r>
                       <w:r>
-                        <w:rPr>
-                          <w:color w:val="auto"/>
-                        </w:rPr>
+                        <w:rPr/>
                         <w:fldChar w:fldCharType="begin"/>
                       </w:r>
                       <w:r>
@@ -3288,7 +3233,7 @@
                 <wp:positionV relativeFrom="paragraph">
                   <wp:posOffset>635</wp:posOffset>
                 </wp:positionV>
-                <wp:extent cx="2410460" cy="2203450"/>
+                <wp:extent cx="2411095" cy="2204085"/>
                 <wp:effectExtent l="0" t="0" r="0" b="0"/>
                 <wp:wrapSquare wrapText="largest"/>
                 <wp:docPr id="22" name="Quadro6"/>
@@ -3299,7 +3244,7 @@
                       <wps:spPr>
                         <a:xfrm>
                           <a:off x="0" y="0"/>
-                          <a:ext cx="2409840" cy="2202840"/>
+                          <a:ext cx="2410560" cy="2203560"/>
                         </a:xfrm>
                         <a:prstGeom prst="rect">
                           <a:avLst/>
@@ -3321,14 +3266,10 @@
                             <w:pPr>
                               <w:pStyle w:val="Figura"/>
                               <w:spacing w:before="120" w:after="120"/>
-                              <w:rPr>
-                                <w:color w:val="auto"/>
-                              </w:rPr>
+                              <w:rPr/>
                             </w:pPr>
                             <w:r>
-                              <w:rPr>
-                                <w:color w:val="auto"/>
-                              </w:rPr>
+                              <w:rPr/>
                               <w:drawing>
                                 <wp:inline distT="0" distB="0" distL="0" distR="0">
                                   <wp:extent cx="2409825" cy="1743075"/>
@@ -3381,9 +3322,7 @@
                               <w:t xml:space="preserve">Figura </w:t>
                             </w:r>
                             <w:r>
-                              <w:rPr>
-                                <w:color w:val="auto"/>
-                              </w:rPr>
+                              <w:rPr/>
                               <w:fldChar w:fldCharType="begin"/>
                             </w:r>
                             <w:r>
@@ -3422,7 +3361,7 @@
           </mc:Choice>
           <mc:Fallback>
             <w:pict>
-              <v:rect id="shape_0" ID="Quadro6" stroked="f" style="position:absolute;margin-left:131.85pt;margin-top:0.05pt;width:189.7pt;height:173.4pt;mso-position-horizontal:center">
+              <v:rect id="shape_0" ID="Quadro6" stroked="f" style="position:absolute;margin-left:131.85pt;margin-top:0.05pt;width:189.75pt;height:173.45pt;mso-position-horizontal:center">
                 <w10:wrap type="square"/>
                 <v:fill o:detectmouseclick="t" on="false"/>
                 <v:stroke color="#3465a4" joinstyle="round" endcap="flat"/>
@@ -3432,14 +3371,10 @@
                       <w:pPr>
                         <w:pStyle w:val="Figura"/>
                         <w:spacing w:before="120" w:after="120"/>
-                        <w:rPr>
-                          <w:color w:val="auto"/>
-                        </w:rPr>
+                        <w:rPr/>
                       </w:pPr>
                       <w:r>
-                        <w:rPr>
-                          <w:color w:val="auto"/>
-                        </w:rPr>
+                        <w:rPr/>
                         <w:drawing>
                           <wp:inline distT="0" distB="0" distL="0" distR="0">
                             <wp:extent cx="2409825" cy="1743075"/>
@@ -3492,9 +3427,7 @@
                         <w:t xml:space="preserve">Figura </w:t>
                       </w:r>
                       <w:r>
-                        <w:rPr>
-                          <w:color w:val="auto"/>
-                        </w:rPr>
+                        <w:rPr/>
                         <w:fldChar w:fldCharType="begin"/>
                       </w:r>
                       <w:r>
@@ -3767,7 +3700,7 @@
                 <wp:positionV relativeFrom="paragraph">
                   <wp:posOffset>635</wp:posOffset>
                 </wp:positionV>
-                <wp:extent cx="3616960" cy="3901440"/>
+                <wp:extent cx="3617595" cy="3902075"/>
                 <wp:effectExtent l="0" t="0" r="0" b="0"/>
                 <wp:wrapSquare wrapText="largest"/>
                 <wp:docPr id="26" name="Quadro7"/>
@@ -3778,7 +3711,7 @@
                       <wps:spPr>
                         <a:xfrm>
                           <a:off x="0" y="0"/>
-                          <a:ext cx="3616200" cy="3900960"/>
+                          <a:ext cx="3616920" cy="3901320"/>
                         </a:xfrm>
                         <a:prstGeom prst="rect">
                           <a:avLst/>
@@ -3800,14 +3733,10 @@
                             <w:pPr>
                               <w:pStyle w:val="Figura"/>
                               <w:spacing w:before="120" w:after="120"/>
-                              <w:rPr>
-                                <w:color w:val="auto"/>
-                              </w:rPr>
+                              <w:rPr/>
                             </w:pPr>
                             <w:r>
-                              <w:rPr>
-                                <w:color w:val="auto"/>
-                              </w:rPr>
+                              <w:rPr/>
                               <w:drawing>
                                 <wp:inline distT="0" distB="0" distL="0" distR="0">
                                   <wp:extent cx="3616325" cy="3616325"/>
@@ -3860,9 +3789,7 @@
                               <w:t xml:space="preserve">Figura </w:t>
                             </w:r>
                             <w:r>
-                              <w:rPr>
-                                <w:color w:val="auto"/>
-                              </w:rPr>
+                              <w:rPr/>
                               <w:fldChar w:fldCharType="begin"/>
                             </w:r>
                             <w:r>
@@ -3901,7 +3828,7 @@
           </mc:Choice>
           <mc:Fallback>
             <w:pict>
-              <v:rect id="shape_0" ID="Quadro7" stroked="f" style="position:absolute;margin-left:84.35pt;margin-top:0.05pt;width:284.7pt;height:307.1pt;mso-position-horizontal:center">
+              <v:rect id="shape_0" ID="Quadro7" stroked="f" style="position:absolute;margin-left:84.35pt;margin-top:0.05pt;width:284.75pt;height:307.15pt;mso-position-horizontal:center">
                 <w10:wrap type="square"/>
                 <v:fill o:detectmouseclick="t" on="false"/>
                 <v:stroke color="#3465a4" joinstyle="round" endcap="flat"/>
@@ -3911,14 +3838,10 @@
                       <w:pPr>
                         <w:pStyle w:val="Figura"/>
                         <w:spacing w:before="120" w:after="120"/>
-                        <w:rPr>
-                          <w:color w:val="auto"/>
-                        </w:rPr>
+                        <w:rPr/>
                       </w:pPr>
                       <w:r>
-                        <w:rPr>
-                          <w:color w:val="auto"/>
-                        </w:rPr>
+                        <w:rPr/>
                         <w:drawing>
                           <wp:inline distT="0" distB="0" distL="0" distR="0">
                             <wp:extent cx="3616325" cy="3616325"/>
@@ -3971,9 +3894,7 @@
                         <w:t xml:space="preserve">Figura </w:t>
                       </w:r>
                       <w:r>
-                        <w:rPr>
-                          <w:color w:val="auto"/>
-                        </w:rPr>
+                        <w:rPr/>
                         <w:fldChar w:fldCharType="begin"/>
                       </w:r>
                       <w:r>
@@ -4364,7 +4285,7 @@
                 <wp:positionV relativeFrom="paragraph">
                   <wp:posOffset>635</wp:posOffset>
                 </wp:positionV>
-                <wp:extent cx="5760720" cy="2877185"/>
+                <wp:extent cx="5761355" cy="2877820"/>
                 <wp:effectExtent l="0" t="0" r="0" b="0"/>
                 <wp:wrapSquare wrapText="largest"/>
                 <wp:docPr id="30" name="Quadro8"/>
@@ -4375,7 +4296,7 @@
                       <wps:spPr>
                         <a:xfrm>
                           <a:off x="0" y="0"/>
-                          <a:ext cx="5760000" cy="2876400"/>
+                          <a:ext cx="5760720" cy="2877120"/>
                         </a:xfrm>
                         <a:prstGeom prst="rect">
                           <a:avLst/>
@@ -4397,14 +4318,10 @@
                             <w:pPr>
                               <w:pStyle w:val="Figura"/>
                               <w:spacing w:before="120" w:after="120"/>
-                              <w:rPr>
-                                <w:color w:val="auto"/>
-                              </w:rPr>
+                              <w:rPr/>
                             </w:pPr>
                             <w:r>
-                              <w:rPr>
-                                <w:color w:val="auto"/>
-                              </w:rPr>
+                              <w:rPr/>
                               <w:drawing>
                                 <wp:inline distT="0" distB="0" distL="0" distR="0">
                                   <wp:extent cx="5760085" cy="2592070"/>
@@ -4457,9 +4374,7 @@
                               <w:t xml:space="preserve">Figura </w:t>
                             </w:r>
                             <w:r>
-                              <w:rPr>
-                                <w:color w:val="auto"/>
-                              </w:rPr>
+                              <w:rPr/>
                               <w:fldChar w:fldCharType="begin"/>
                             </w:r>
                             <w:r>
@@ -4498,7 +4413,7 @@
           </mc:Choice>
           <mc:Fallback>
             <w:pict>
-              <v:rect id="shape_0" ID="Quadro8" stroked="f" style="position:absolute;margin-left:-0.05pt;margin-top:0.05pt;width:453.5pt;height:226.45pt;mso-position-horizontal:center">
+              <v:rect id="shape_0" ID="Quadro8" stroked="f" style="position:absolute;margin-left:-0.05pt;margin-top:0.05pt;width:453.55pt;height:226.5pt;mso-position-horizontal:center">
                 <w10:wrap type="square"/>
                 <v:fill o:detectmouseclick="t" on="false"/>
                 <v:stroke color="#3465a4" joinstyle="round" endcap="flat"/>
@@ -4508,14 +4423,10 @@
                       <w:pPr>
                         <w:pStyle w:val="Figura"/>
                         <w:spacing w:before="120" w:after="120"/>
-                        <w:rPr>
-                          <w:color w:val="auto"/>
-                        </w:rPr>
+                        <w:rPr/>
                       </w:pPr>
                       <w:r>
-                        <w:rPr>
-                          <w:color w:val="auto"/>
-                        </w:rPr>
+                        <w:rPr/>
                         <w:drawing>
                           <wp:inline distT="0" distB="0" distL="0" distR="0">
                             <wp:extent cx="5760085" cy="2592070"/>
@@ -4568,9 +4479,7 @@
                         <w:t xml:space="preserve">Figura </w:t>
                       </w:r>
                       <w:r>
-                        <w:rPr>
-                          <w:color w:val="auto"/>
-                        </w:rPr>
+                        <w:rPr/>
                         <w:fldChar w:fldCharType="begin"/>
                       </w:r>
                       <w:r>
@@ -4675,7 +4584,7 @@
                 <wp:positionV relativeFrom="paragraph">
                   <wp:posOffset>635</wp:posOffset>
                 </wp:positionV>
-                <wp:extent cx="5648960" cy="1771015"/>
+                <wp:extent cx="5649595" cy="1771650"/>
                 <wp:effectExtent l="0" t="0" r="0" b="0"/>
                 <wp:wrapSquare wrapText="largest"/>
                 <wp:docPr id="34" name="Quadro9"/>
@@ -4686,7 +4595,7 @@
                       <wps:spPr>
                         <a:xfrm>
                           <a:off x="0" y="0"/>
-                          <a:ext cx="5648400" cy="1770480"/>
+                          <a:ext cx="5649120" cy="1770840"/>
                         </a:xfrm>
                         <a:prstGeom prst="rect">
                           <a:avLst/>
@@ -4708,14 +4617,10 @@
                             <w:pPr>
                               <w:pStyle w:val="Figura"/>
                               <w:spacing w:before="120" w:after="120"/>
-                              <w:rPr>
-                                <w:color w:val="auto"/>
-                              </w:rPr>
+                              <w:rPr/>
                             </w:pPr>
                             <w:r>
-                              <w:rPr>
-                                <w:color w:val="auto"/>
-                              </w:rPr>
+                              <w:rPr/>
                               <w:drawing>
                                 <wp:inline distT="0" distB="0" distL="0" distR="0">
                                   <wp:extent cx="5648325" cy="1485900"/>
@@ -4768,9 +4673,7 @@
                               <w:t xml:space="preserve">Figura </w:t>
                             </w:r>
                             <w:r>
-                              <w:rPr>
-                                <w:color w:val="auto"/>
-                              </w:rPr>
+                              <w:rPr/>
                               <w:fldChar w:fldCharType="begin"/>
                             </w:r>
                             <w:r>
@@ -4809,7 +4712,7 @@
           </mc:Choice>
           <mc:Fallback>
             <w:pict>
-              <v:rect id="shape_0" ID="Quadro9" stroked="f" style="position:absolute;margin-left:4.35pt;margin-top:0.05pt;width:444.7pt;height:139.35pt;mso-position-horizontal:center">
+              <v:rect id="shape_0" ID="Quadro9" stroked="f" style="position:absolute;margin-left:4.35pt;margin-top:0.05pt;width:444.75pt;height:139.4pt;mso-position-horizontal:center">
                 <w10:wrap type="square"/>
                 <v:fill o:detectmouseclick="t" on="false"/>
                 <v:stroke color="#3465a4" joinstyle="round" endcap="flat"/>
@@ -4819,14 +4722,10 @@
                       <w:pPr>
                         <w:pStyle w:val="Figura"/>
                         <w:spacing w:before="120" w:after="120"/>
-                        <w:rPr>
-                          <w:color w:val="auto"/>
-                        </w:rPr>
+                        <w:rPr/>
                       </w:pPr>
                       <w:r>
-                        <w:rPr>
-                          <w:color w:val="auto"/>
-                        </w:rPr>
+                        <w:rPr/>
                         <w:drawing>
                           <wp:inline distT="0" distB="0" distL="0" distR="0">
                             <wp:extent cx="5648325" cy="1485900"/>
@@ -4879,9 +4778,7 @@
                         <w:t xml:space="preserve">Figura </w:t>
                       </w:r>
                       <w:r>
-                        <w:rPr>
-                          <w:color w:val="auto"/>
-                        </w:rPr>
+                        <w:rPr/>
                         <w:fldChar w:fldCharType="begin"/>
                       </w:r>
                       <w:r>
@@ -4932,7 +4829,7 @@
     <w:p>
       <w:pPr>
         <w:pStyle w:val="Normal"/>
-        <w:spacing w:before="7684" w:after="0"/>
+        <w:spacing w:before="7686" w:after="0"/>
         <w:ind w:hanging="0"/>
         <w:rPr>
           <w:rFonts w:cs="Times New Roman"/>
@@ -4950,7 +4847,7 @@
                 <wp:positionV relativeFrom="paragraph">
                   <wp:posOffset>635</wp:posOffset>
                 </wp:positionV>
-                <wp:extent cx="5610860" cy="1466215"/>
+                <wp:extent cx="5611495" cy="1466850"/>
                 <wp:effectExtent l="0" t="0" r="0" b="0"/>
                 <wp:wrapSquare wrapText="largest"/>
                 <wp:docPr id="38" name="Quadro10"/>
@@ -4961,7 +4858,7 @@
                       <wps:spPr>
                         <a:xfrm>
                           <a:off x="0" y="0"/>
-                          <a:ext cx="5610240" cy="1465560"/>
+                          <a:ext cx="5610960" cy="1466280"/>
                         </a:xfrm>
                         <a:prstGeom prst="rect">
                           <a:avLst/>
@@ -4983,14 +4880,10 @@
                             <w:pPr>
                               <w:pStyle w:val="Figura"/>
                               <w:spacing w:before="120" w:after="120"/>
-                              <w:rPr>
-                                <w:color w:val="auto"/>
-                              </w:rPr>
+                              <w:rPr/>
                             </w:pPr>
                             <w:r>
-                              <w:rPr>
-                                <w:color w:val="auto"/>
-                              </w:rPr>
+                              <w:rPr/>
                               <w:drawing>
                                 <wp:inline distT="0" distB="0" distL="0" distR="0">
                                   <wp:extent cx="5610225" cy="1181100"/>
@@ -5043,9 +4936,7 @@
                               <w:t xml:space="preserve">Figura </w:t>
                             </w:r>
                             <w:r>
-                              <w:rPr>
-                                <w:color w:val="auto"/>
-                              </w:rPr>
+                              <w:rPr/>
                               <w:fldChar w:fldCharType="begin"/>
                             </w:r>
                             <w:r>
@@ -5084,7 +4975,7 @@
           </mc:Choice>
           <mc:Fallback>
             <w:pict>
-              <v:rect id="shape_0" ID="Quadro10" stroked="f" style="position:absolute;margin-left:5.85pt;margin-top:0.05pt;width:441.7pt;height:115.35pt;mso-position-horizontal:center">
+              <v:rect id="shape_0" ID="Quadro10" stroked="f" style="position:absolute;margin-left:5.85pt;margin-top:0.05pt;width:441.75pt;height:115.4pt;mso-position-horizontal:center">
                 <w10:wrap type="square"/>
                 <v:fill o:detectmouseclick="t" on="false"/>
                 <v:stroke color="#3465a4" joinstyle="round" endcap="flat"/>
@@ -5094,14 +4985,10 @@
                       <w:pPr>
                         <w:pStyle w:val="Figura"/>
                         <w:spacing w:before="120" w:after="120"/>
-                        <w:rPr>
-                          <w:color w:val="auto"/>
-                        </w:rPr>
+                        <w:rPr/>
                       </w:pPr>
                       <w:r>
-                        <w:rPr>
-                          <w:color w:val="auto"/>
-                        </w:rPr>
+                        <w:rPr/>
                         <w:drawing>
                           <wp:inline distT="0" distB="0" distL="0" distR="0">
                             <wp:extent cx="5610225" cy="1181100"/>
@@ -5154,9 +5041,7 @@
                         <w:t xml:space="preserve">Figura </w:t>
                       </w:r>
                       <w:r>
-                        <w:rPr>
-                          <w:color w:val="auto"/>
-                        </w:rPr>
+                        <w:rPr/>
                         <w:fldChar w:fldCharType="begin"/>
                       </w:r>
                       <w:r>
@@ -5199,7 +5084,7 @@
                 <wp:positionV relativeFrom="paragraph">
                   <wp:posOffset>1680210</wp:posOffset>
                 </wp:positionV>
-                <wp:extent cx="5760720" cy="3414395"/>
+                <wp:extent cx="5761355" cy="3415030"/>
                 <wp:effectExtent l="0" t="0" r="0" b="0"/>
                 <wp:wrapSquare wrapText="largest"/>
                 <wp:docPr id="42" name="Quadro11"/>
@@ -5210,7 +5095,7 @@
                       <wps:spPr>
                         <a:xfrm>
                           <a:off x="0" y="0"/>
-                          <a:ext cx="5760000" cy="3413880"/>
+                          <a:ext cx="5760720" cy="3414240"/>
                         </a:xfrm>
                         <a:prstGeom prst="rect">
                           <a:avLst/>
@@ -5232,14 +5117,10 @@
                             <w:pPr>
                               <w:pStyle w:val="Figura"/>
                               <w:spacing w:before="120" w:after="120"/>
-                              <w:rPr>
-                                <w:color w:val="auto"/>
-                              </w:rPr>
+                              <w:rPr/>
                             </w:pPr>
                             <w:r>
-                              <w:rPr>
-                                <w:color w:val="auto"/>
-                              </w:rPr>
+                              <w:rPr/>
                               <w:drawing>
                                 <wp:inline distT="0" distB="0" distL="0" distR="0">
                                   <wp:extent cx="5760085" cy="3129280"/>
@@ -5292,9 +5173,7 @@
                               <w:t xml:space="preserve">Figura </w:t>
                             </w:r>
                             <w:r>
-                              <w:rPr>
-                                <w:color w:val="auto"/>
-                              </w:rPr>
+                              <w:rPr/>
                               <w:fldChar w:fldCharType="begin"/>
                             </w:r>
                             <w:r>
@@ -5333,7 +5212,7 @@
           </mc:Choice>
           <mc:Fallback>
             <w:pict>
-              <v:rect id="shape_0" ID="Quadro11" stroked="f" style="position:absolute;margin-left:0pt;margin-top:132.3pt;width:453.5pt;height:268.75pt">
+              <v:rect id="shape_0" ID="Quadro11" stroked="f" style="position:absolute;margin-left:0pt;margin-top:132.3pt;width:453.55pt;height:268.8pt">
                 <w10:wrap type="square"/>
                 <v:fill o:detectmouseclick="t" on="false"/>
                 <v:stroke color="#3465a4" joinstyle="round" endcap="flat"/>
@@ -5343,14 +5222,10 @@
                       <w:pPr>
                         <w:pStyle w:val="Figura"/>
                         <w:spacing w:before="120" w:after="120"/>
-                        <w:rPr>
-                          <w:color w:val="auto"/>
-                        </w:rPr>
+                        <w:rPr/>
                       </w:pPr>
                       <w:r>
-                        <w:rPr>
-                          <w:color w:val="auto"/>
-                        </w:rPr>
+                        <w:rPr/>
                         <w:drawing>
                           <wp:inline distT="0" distB="0" distL="0" distR="0">
                             <wp:extent cx="5760085" cy="3129280"/>
@@ -5403,9 +5278,7 @@
                         <w:t xml:space="preserve">Figura </w:t>
                       </w:r>
                       <w:r>
-                        <w:rPr>
-                          <w:color w:val="auto"/>
-                        </w:rPr>
+                        <w:rPr/>
                         <w:fldChar w:fldCharType="begin"/>
                       </w:r>
                       <w:r>
@@ -5532,7 +5405,7 @@
                 <wp:positionV relativeFrom="paragraph">
                   <wp:posOffset>635</wp:posOffset>
                 </wp:positionV>
-                <wp:extent cx="5582285" cy="1932940"/>
+                <wp:extent cx="5582920" cy="1933575"/>
                 <wp:effectExtent l="0" t="0" r="0" b="0"/>
                 <wp:wrapSquare wrapText="largest"/>
                 <wp:docPr id="46" name="Quadro12"/>
@@ -5543,7 +5416,7 @@
                       <wps:spPr>
                         <a:xfrm>
                           <a:off x="0" y="0"/>
-                          <a:ext cx="5581800" cy="1932480"/>
+                          <a:ext cx="5582160" cy="1932840"/>
                         </a:xfrm>
                         <a:prstGeom prst="rect">
                           <a:avLst/>
@@ -5565,14 +5438,10 @@
                             <w:pPr>
                               <w:pStyle w:val="Figura"/>
                               <w:spacing w:before="120" w:after="120"/>
-                              <w:rPr>
-                                <w:color w:val="auto"/>
-                              </w:rPr>
+                              <w:rPr/>
                             </w:pPr>
                             <w:r>
-                              <w:rPr>
-                                <w:color w:val="auto"/>
-                              </w:rPr>
+                              <w:rPr/>
                               <w:drawing>
                                 <wp:inline distT="0" distB="0" distL="0" distR="0">
                                   <wp:extent cx="5581650" cy="1647825"/>
@@ -5625,9 +5494,7 @@
                               <w:t xml:space="preserve">Figura </w:t>
                             </w:r>
                             <w:r>
-                              <w:rPr>
-                                <w:color w:val="auto"/>
-                              </w:rPr>
+                              <w:rPr/>
                               <w:fldChar w:fldCharType="begin"/>
                             </w:r>
                             <w:r>
@@ -5666,7 +5533,7 @@
           </mc:Choice>
           <mc:Fallback>
             <w:pict>
-              <v:rect id="shape_0" ID="Quadro12" stroked="f" style="position:absolute;margin-left:7pt;margin-top:0.05pt;width:439.45pt;height:152.1pt;mso-position-horizontal:center">
+              <v:rect id="shape_0" ID="Quadro12" stroked="f" style="position:absolute;margin-left:6.95pt;margin-top:0.05pt;width:439.5pt;height:152.15pt;mso-position-horizontal:center">
                 <w10:wrap type="square"/>
                 <v:fill o:detectmouseclick="t" on="false"/>
                 <v:stroke color="#3465a4" joinstyle="round" endcap="flat"/>
@@ -5676,14 +5543,10 @@
                       <w:pPr>
                         <w:pStyle w:val="Figura"/>
                         <w:spacing w:before="120" w:after="120"/>
-                        <w:rPr>
-                          <w:color w:val="auto"/>
-                        </w:rPr>
+                        <w:rPr/>
                       </w:pPr>
                       <w:r>
-                        <w:rPr>
-                          <w:color w:val="auto"/>
-                        </w:rPr>
+                        <w:rPr/>
                         <w:drawing>
                           <wp:inline distT="0" distB="0" distL="0" distR="0">
                             <wp:extent cx="5581650" cy="1647825"/>
@@ -5736,9 +5599,7 @@
                         <w:t xml:space="preserve">Figura </w:t>
                       </w:r>
                       <w:r>
-                        <w:rPr>
-                          <w:color w:val="auto"/>
-                        </w:rPr>
+                        <w:rPr/>
                         <w:fldChar w:fldCharType="begin"/>
                       </w:r>
                       <w:r>
@@ -5814,7 +5675,7 @@
                 <wp:positionV relativeFrom="paragraph">
                   <wp:posOffset>-142240</wp:posOffset>
                 </wp:positionV>
-                <wp:extent cx="3359785" cy="3644265"/>
+                <wp:extent cx="3360420" cy="3644900"/>
                 <wp:effectExtent l="0" t="0" r="0" b="0"/>
                 <wp:wrapSquare wrapText="largest"/>
                 <wp:docPr id="50" name="Quadro13"/>
@@ -5825,7 +5686,7 @@
                       <wps:spPr>
                         <a:xfrm>
                           <a:off x="0" y="0"/>
-                          <a:ext cx="3359160" cy="3643560"/>
+                          <a:ext cx="3359880" cy="3644280"/>
                         </a:xfrm>
                         <a:prstGeom prst="rect">
                           <a:avLst/>
@@ -5847,14 +5708,10 @@
                             <w:pPr>
                               <w:pStyle w:val="Figura"/>
                               <w:spacing w:before="120" w:after="120"/>
-                              <w:rPr>
-                                <w:color w:val="auto"/>
-                              </w:rPr>
+                              <w:rPr/>
                             </w:pPr>
                             <w:r>
-                              <w:rPr>
-                                <w:color w:val="auto"/>
-                              </w:rPr>
+                              <w:rPr/>
                               <w:drawing>
                                 <wp:inline distT="0" distB="0" distL="0" distR="0">
                                   <wp:extent cx="3359150" cy="3359150"/>
@@ -5907,9 +5764,7 @@
                               <w:t xml:space="preserve">Figura </w:t>
                             </w:r>
                             <w:r>
-                              <w:rPr>
-                                <w:color w:val="auto"/>
-                              </w:rPr>
+                              <w:rPr/>
                               <w:fldChar w:fldCharType="begin"/>
                             </w:r>
                             <w:r>
@@ -5948,7 +5803,7 @@
           </mc:Choice>
           <mc:Fallback>
             <w:pict>
-              <v:rect id="shape_0" ID="Quadro13" stroked="f" style="position:absolute;margin-left:59.35pt;margin-top:-11.2pt;width:264.45pt;height:286.85pt">
+              <v:rect id="shape_0" ID="Quadro13" stroked="f" style="position:absolute;margin-left:59.35pt;margin-top:-11.2pt;width:264.5pt;height:286.9pt">
                 <w10:wrap type="square"/>
                 <v:fill o:detectmouseclick="t" on="false"/>
                 <v:stroke color="#3465a4" joinstyle="round" endcap="flat"/>
@@ -5958,14 +5813,10 @@
                       <w:pPr>
                         <w:pStyle w:val="Figura"/>
                         <w:spacing w:before="120" w:after="120"/>
-                        <w:rPr>
-                          <w:color w:val="auto"/>
-                        </w:rPr>
+                        <w:rPr/>
                       </w:pPr>
                       <w:r>
-                        <w:rPr>
-                          <w:color w:val="auto"/>
-                        </w:rPr>
+                        <w:rPr/>
                         <w:drawing>
                           <wp:inline distT="0" distB="0" distL="0" distR="0">
                             <wp:extent cx="3359150" cy="3359150"/>
@@ -6018,9 +5869,7 @@
                         <w:t xml:space="preserve">Figura </w:t>
                       </w:r>
                       <w:r>
-                        <w:rPr>
-                          <w:color w:val="auto"/>
-                        </w:rPr>
+                        <w:rPr/>
                         <w:fldChar w:fldCharType="begin"/>
                       </w:r>
                       <w:r>
@@ -6370,7 +6219,7 @@
                 <wp:positionV relativeFrom="paragraph">
                   <wp:posOffset>71120</wp:posOffset>
                 </wp:positionV>
-                <wp:extent cx="4058285" cy="2361565"/>
+                <wp:extent cx="4058920" cy="2362200"/>
                 <wp:effectExtent l="0" t="0" r="0" b="0"/>
                 <wp:wrapSquare wrapText="largest"/>
                 <wp:docPr id="54" name="Quadro14"/>
@@ -6381,7 +6230,7 @@
                       <wps:spPr>
                         <a:xfrm>
                           <a:off x="0" y="0"/>
-                          <a:ext cx="4057560" cy="2360880"/>
+                          <a:ext cx="4058280" cy="2361600"/>
                         </a:xfrm>
                         <a:prstGeom prst="rect">
                           <a:avLst/>
@@ -6403,14 +6252,10 @@
                             <w:pPr>
                               <w:pStyle w:val="Figura"/>
                               <w:spacing w:before="120" w:after="120"/>
-                              <w:rPr>
-                                <w:color w:val="auto"/>
-                              </w:rPr>
+                              <w:rPr/>
                             </w:pPr>
                             <w:r>
-                              <w:rPr>
-                                <w:color w:val="auto"/>
-                              </w:rPr>
+                              <w:rPr/>
                               <w:drawing>
                                 <wp:inline distT="0" distB="0" distL="0" distR="0">
                                   <wp:extent cx="4057650" cy="2076450"/>
@@ -6463,9 +6308,7 @@
                               <w:t xml:space="preserve">Figura </w:t>
                             </w:r>
                             <w:r>
-                              <w:rPr>
-                                <w:color w:val="auto"/>
-                              </w:rPr>
+                              <w:rPr/>
                               <w:fldChar w:fldCharType="begin"/>
                             </w:r>
                             <w:r>
@@ -6504,7 +6347,7 @@
           </mc:Choice>
           <mc:Fallback>
             <w:pict>
-              <v:rect id="shape_0" ID="Quadro14" stroked="f" style="position:absolute;margin-left:37.1pt;margin-top:5.6pt;width:319.45pt;height:185.85pt">
+              <v:rect id="shape_0" ID="Quadro14" stroked="f" style="position:absolute;margin-left:37.1pt;margin-top:5.6pt;width:319.5pt;height:185.9pt">
                 <w10:wrap type="square"/>
                 <v:fill o:detectmouseclick="t" on="false"/>
                 <v:stroke color="#3465a4" joinstyle="round" endcap="flat"/>
@@ -6514,14 +6357,10 @@
                       <w:pPr>
                         <w:pStyle w:val="Figura"/>
                         <w:spacing w:before="120" w:after="120"/>
-                        <w:rPr>
-                          <w:color w:val="auto"/>
-                        </w:rPr>
+                        <w:rPr/>
                       </w:pPr>
                       <w:r>
-                        <w:rPr>
-                          <w:color w:val="auto"/>
-                        </w:rPr>
+                        <w:rPr/>
                         <w:drawing>
                           <wp:inline distT="0" distB="0" distL="0" distR="0">
                             <wp:extent cx="4057650" cy="2076450"/>
@@ -6574,9 +6413,7 @@
                         <w:t xml:space="preserve">Figura </w:t>
                       </w:r>
                       <w:r>
-                        <w:rPr>
-                          <w:color w:val="auto"/>
-                        </w:rPr>
+                        <w:rPr/>
                         <w:fldChar w:fldCharType="begin"/>
                       </w:r>
                       <w:r>
@@ -6870,7 +6707,7 @@
                 <wp:positionV relativeFrom="paragraph">
                   <wp:posOffset>662940</wp:posOffset>
                 </wp:positionV>
-                <wp:extent cx="5760720" cy="2587625"/>
+                <wp:extent cx="5761355" cy="2588260"/>
                 <wp:effectExtent l="0" t="0" r="0" b="0"/>
                 <wp:wrapSquare wrapText="largest"/>
                 <wp:docPr id="58" name="Quadro15"/>
@@ -6881,7 +6718,7 @@
                       <wps:spPr>
                         <a:xfrm>
                           <a:off x="0" y="0"/>
-                          <a:ext cx="5760000" cy="2586960"/>
+                          <a:ext cx="5760720" cy="2587680"/>
                         </a:xfrm>
                         <a:prstGeom prst="rect">
                           <a:avLst/>
@@ -6903,14 +6740,10 @@
                             <w:pPr>
                               <w:pStyle w:val="Figura"/>
                               <w:spacing w:before="120" w:after="120"/>
-                              <w:rPr>
-                                <w:color w:val="auto"/>
-                              </w:rPr>
+                              <w:rPr/>
                             </w:pPr>
                             <w:r>
-                              <w:rPr>
-                                <w:color w:val="auto"/>
-                              </w:rPr>
+                              <w:rPr/>
                               <w:drawing>
                                 <wp:inline distT="0" distB="0" distL="0" distR="0">
                                   <wp:extent cx="5760085" cy="2302510"/>
@@ -6963,9 +6796,7 @@
                               <w:t xml:space="preserve">Figura </w:t>
                             </w:r>
                             <w:r>
-                              <w:rPr>
-                                <w:color w:val="auto"/>
-                              </w:rPr>
+                              <w:rPr/>
                               <w:fldChar w:fldCharType="begin"/>
                             </w:r>
                             <w:r>
@@ -7004,7 +6835,7 @@
           </mc:Choice>
           <mc:Fallback>
             <w:pict>
-              <v:rect id="shape_0" ID="Quadro15" stroked="f" style="position:absolute;margin-left:9.75pt;margin-top:52.2pt;width:453.5pt;height:203.65pt">
+              <v:rect id="shape_0" ID="Quadro15" stroked="f" style="position:absolute;margin-left:9.75pt;margin-top:52.2pt;width:453.55pt;height:203.7pt">
                 <w10:wrap type="square"/>
                 <v:fill o:detectmouseclick="t" on="false"/>
                 <v:stroke color="#3465a4" joinstyle="round" endcap="flat"/>
@@ -7014,14 +6845,10 @@
                       <w:pPr>
                         <w:pStyle w:val="Figura"/>
                         <w:spacing w:before="120" w:after="120"/>
-                        <w:rPr>
-                          <w:color w:val="auto"/>
-                        </w:rPr>
+                        <w:rPr/>
                       </w:pPr>
                       <w:r>
-                        <w:rPr>
-                          <w:color w:val="auto"/>
-                        </w:rPr>
+                        <w:rPr/>
                         <w:drawing>
                           <wp:inline distT="0" distB="0" distL="0" distR="0">
                             <wp:extent cx="5760085" cy="2302510"/>
@@ -7074,9 +6901,7 @@
                         <w:t xml:space="preserve">Figura </w:t>
                       </w:r>
                       <w:r>
-                        <w:rPr>
-                          <w:color w:val="auto"/>
-                        </w:rPr>
+                        <w:rPr/>
                         <w:fldChar w:fldCharType="begin"/>
                       </w:r>
                       <w:r>
@@ -7180,7 +7005,7 @@
                 <wp:positionV relativeFrom="paragraph">
                   <wp:posOffset>635</wp:posOffset>
                 </wp:positionV>
-                <wp:extent cx="5678170" cy="4097655"/>
+                <wp:extent cx="5678805" cy="4098290"/>
                 <wp:effectExtent l="0" t="0" r="0" b="0"/>
                 <wp:wrapSquare wrapText="largest"/>
                 <wp:docPr id="62" name="Quadro16"/>
@@ -7191,7 +7016,7 @@
                       <wps:spPr>
                         <a:xfrm>
                           <a:off x="0" y="0"/>
-                          <a:ext cx="5677560" cy="4097160"/>
+                          <a:ext cx="5678280" cy="4097520"/>
                         </a:xfrm>
                         <a:prstGeom prst="rect">
                           <a:avLst/>
@@ -7213,14 +7038,10 @@
                             <w:pPr>
                               <w:pStyle w:val="Figura"/>
                               <w:spacing w:before="120" w:after="120"/>
-                              <w:rPr>
-                                <w:color w:val="auto"/>
-                              </w:rPr>
+                              <w:rPr/>
                             </w:pPr>
                             <w:r>
-                              <w:rPr>
-                                <w:color w:val="auto"/>
-                              </w:rPr>
+                              <w:rPr/>
                               <w:drawing>
                                 <wp:inline distT="0" distB="0" distL="0" distR="0">
                                   <wp:extent cx="5678170" cy="3600450"/>
@@ -7273,9 +7094,7 @@
                               <w:t xml:space="preserve">Figura </w:t>
                             </w:r>
                             <w:r>
-                              <w:rPr>
-                                <w:color w:val="auto"/>
-                              </w:rPr>
+                              <w:rPr/>
                               <w:fldChar w:fldCharType="begin"/>
                             </w:r>
                             <w:r>
@@ -7314,7 +7133,7 @@
           </mc:Choice>
           <mc:Fallback>
             <w:pict>
-              <v:rect id="shape_0" ID="Quadro16" stroked="f" style="position:absolute;margin-left:3.2pt;margin-top:0.05pt;width:447pt;height:322.55pt;mso-position-horizontal:center">
+              <v:rect id="shape_0" ID="Quadro16" stroked="f" style="position:absolute;margin-left:3.2pt;margin-top:0.05pt;width:447.05pt;height:322.6pt;mso-position-horizontal:center">
                 <w10:wrap type="square"/>
                 <v:fill o:detectmouseclick="t" on="false"/>
                 <v:stroke color="#3465a4" joinstyle="round" endcap="flat"/>
@@ -7324,14 +7143,10 @@
                       <w:pPr>
                         <w:pStyle w:val="Figura"/>
                         <w:spacing w:before="120" w:after="120"/>
-                        <w:rPr>
-                          <w:color w:val="auto"/>
-                        </w:rPr>
+                        <w:rPr/>
                       </w:pPr>
                       <w:r>
-                        <w:rPr>
-                          <w:color w:val="auto"/>
-                        </w:rPr>
+                        <w:rPr/>
                         <w:drawing>
                           <wp:inline distT="0" distB="0" distL="0" distR="0">
                             <wp:extent cx="5678170" cy="3600450"/>
@@ -7384,9 +7199,7 @@
                         <w:t xml:space="preserve">Figura </w:t>
                       </w:r>
                       <w:r>
-                        <w:rPr>
-                          <w:color w:val="auto"/>
-                        </w:rPr>
+                        <w:rPr/>
                         <w:fldChar w:fldCharType="begin"/>
                       </w:r>
                       <w:r>
@@ -7443,7 +7256,9 @@
         </w:rPr>
       </w:pPr>
       <w:r>
-        <w:rPr/>
+        <w:rPr>
+          <w:rFonts w:cs="Times New Roman"/>
+        </w:rPr>
       </w:r>
     </w:p>
     <w:p>
@@ -7455,7 +7270,9 @@
         </w:rPr>
       </w:pPr>
       <w:r>
-        <w:rPr/>
+        <w:rPr>
+          <w:rFonts w:cs="Times New Roman"/>
+        </w:rPr>
       </w:r>
     </w:p>
     <w:p>
@@ -7467,7 +7284,9 @@
         </w:rPr>
       </w:pPr>
       <w:r>
-        <w:rPr/>
+        <w:rPr>
+          <w:rFonts w:cs="Times New Roman"/>
+        </w:rPr>
       </w:r>
     </w:p>
     <w:p>
@@ -7479,7 +7298,9 @@
         </w:rPr>
       </w:pPr>
       <w:r>
-        <w:rPr/>
+        <w:rPr>
+          <w:rFonts w:cs="Times New Roman"/>
+        </w:rPr>
       </w:r>
     </w:p>
     <w:p>
@@ -7491,7 +7312,9 @@
         </w:rPr>
       </w:pPr>
       <w:r>
-        <w:rPr/>
+        <w:rPr>
+          <w:rFonts w:cs="Times New Roman"/>
+        </w:rPr>
       </w:r>
     </w:p>
     <w:p>
@@ -7503,7 +7326,9 @@
         </w:rPr>
       </w:pPr>
       <w:r>
-        <w:rPr/>
+        <w:rPr>
+          <w:rFonts w:cs="Times New Roman"/>
+        </w:rPr>
       </w:r>
     </w:p>
     <w:p>
@@ -7515,7 +7340,9 @@
         </w:rPr>
       </w:pPr>
       <w:r>
-        <w:rPr/>
+        <w:rPr>
+          <w:rFonts w:cs="Times New Roman"/>
+        </w:rPr>
       </w:r>
     </w:p>
     <w:p>
@@ -7527,7 +7354,9 @@
         </w:rPr>
       </w:pPr>
       <w:r>
-        <w:rPr/>
+        <w:rPr>
+          <w:rFonts w:cs="Times New Roman"/>
+        </w:rPr>
       </w:r>
     </w:p>
     <w:p>
@@ -7539,7 +7368,9 @@
         </w:rPr>
       </w:pPr>
       <w:r>
-        <w:rPr/>
+        <w:rPr>
+          <w:rFonts w:cs="Times New Roman"/>
+        </w:rPr>
       </w:r>
     </w:p>
     <w:p>
@@ -7551,7 +7382,9 @@
         </w:rPr>
       </w:pPr>
       <w:r>
-        <w:rPr/>
+        <w:rPr>
+          <w:rFonts w:cs="Times New Roman"/>
+        </w:rPr>
       </w:r>
     </w:p>
     <w:p>
@@ -7563,7 +7396,9 @@
         </w:rPr>
       </w:pPr>
       <w:r>
-        <w:rPr/>
+        <w:rPr>
+          <w:rFonts w:cs="Times New Roman"/>
+        </w:rPr>
       </w:r>
     </w:p>
     <w:p>
@@ -7575,7 +7410,9 @@
         </w:rPr>
       </w:pPr>
       <w:r>
-        <w:rPr/>
+        <w:rPr>
+          <w:rFonts w:cs="Times New Roman"/>
+        </w:rPr>
       </w:r>
     </w:p>
     <w:p>
@@ -7587,7 +7424,9 @@
         </w:rPr>
       </w:pPr>
       <w:r>
-        <w:rPr/>
+        <w:rPr>
+          <w:rFonts w:cs="Times New Roman"/>
+        </w:rPr>
       </w:r>
     </w:p>
     <w:p>
@@ -7599,7 +7438,9 @@
         </w:rPr>
       </w:pPr>
       <w:r>
-        <w:rPr/>
+        <w:rPr>
+          <w:rFonts w:cs="Times New Roman"/>
+        </w:rPr>
       </w:r>
     </w:p>
     <w:p>
@@ -7611,7 +7452,9 @@
         </w:rPr>
       </w:pPr>
       <w:r>
-        <w:rPr/>
+        <w:rPr>
+          <w:rFonts w:cs="Times New Roman"/>
+        </w:rPr>
       </w:r>
     </w:p>
     <w:p>
@@ -7623,7 +7466,9 @@
         </w:rPr>
       </w:pPr>
       <w:r>
-        <w:rPr/>
+        <w:rPr>
+          <w:rFonts w:cs="Times New Roman"/>
+        </w:rPr>
       </w:r>
     </w:p>
     <w:p>
@@ -7635,7 +7480,9 @@
         </w:rPr>
       </w:pPr>
       <w:r>
-        <w:rPr/>
+        <w:rPr>
+          <w:rFonts w:cs="Times New Roman"/>
+        </w:rPr>
       </w:r>
     </w:p>
     <w:p>
@@ -7647,7 +7494,9 @@
         </w:rPr>
       </w:pPr>
       <w:r>
-        <w:rPr/>
+        <w:rPr>
+          <w:rFonts w:cs="Times New Roman"/>
+        </w:rPr>
       </w:r>
     </w:p>
     <w:p>
@@ -7659,7 +7508,9 @@
         </w:rPr>
       </w:pPr>
       <w:r>
-        <w:rPr/>
+        <w:rPr>
+          <w:rFonts w:cs="Times New Roman"/>
+        </w:rPr>
       </w:r>
     </w:p>
     <w:p>
@@ -7671,7 +7522,9 @@
         </w:rPr>
       </w:pPr>
       <w:r>
-        <w:rPr/>
+        <w:rPr>
+          <w:rFonts w:cs="Times New Roman"/>
+        </w:rPr>
       </w:r>
     </w:p>
     <w:p>
@@ -7683,7 +7536,9 @@
         </w:rPr>
       </w:pPr>
       <w:r>
-        <w:rPr/>
+        <w:rPr>
+          <w:rFonts w:cs="Times New Roman"/>
+        </w:rPr>
       </w:r>
     </w:p>
     <w:p>
@@ -7736,7 +7591,7 @@
                 <wp:positionV relativeFrom="paragraph">
                   <wp:posOffset>635</wp:posOffset>
                 </wp:positionV>
-                <wp:extent cx="5760720" cy="4092575"/>
+                <wp:extent cx="5761355" cy="4093210"/>
                 <wp:effectExtent l="0" t="0" r="0" b="0"/>
                 <wp:wrapSquare wrapText="largest"/>
                 <wp:docPr id="66" name="Quadro17"/>
@@ -7747,7 +7602,7 @@
                       <wps:spPr>
                         <a:xfrm>
                           <a:off x="0" y="0"/>
-                          <a:ext cx="5760000" cy="4092120"/>
+                          <a:ext cx="5760720" cy="4092480"/>
                         </a:xfrm>
                         <a:prstGeom prst="rect">
                           <a:avLst/>
@@ -7769,14 +7624,10 @@
                             <w:pPr>
                               <w:pStyle w:val="Figura"/>
                               <w:spacing w:before="120" w:after="120"/>
-                              <w:rPr>
-                                <w:color w:val="auto"/>
-                              </w:rPr>
+                              <w:rPr/>
                             </w:pPr>
                             <w:r>
-                              <w:rPr>
-                                <w:color w:val="auto"/>
-                              </w:rPr>
+                              <w:rPr/>
                               <w:drawing>
                                 <wp:inline distT="0" distB="0" distL="0" distR="0">
                                   <wp:extent cx="5760085" cy="3807460"/>
@@ -7829,9 +7680,7 @@
                               <w:t xml:space="preserve">Figura </w:t>
                             </w:r>
                             <w:r>
-                              <w:rPr>
-                                <w:color w:val="auto"/>
-                              </w:rPr>
+                              <w:rPr/>
                               <w:fldChar w:fldCharType="begin"/>
                             </w:r>
                             <w:r>
@@ -7870,7 +7719,7 @@
           </mc:Choice>
           <mc:Fallback>
             <w:pict>
-              <v:rect id="shape_0" ID="Quadro17" stroked="f" style="position:absolute;margin-left:-0.05pt;margin-top:0.05pt;width:453.5pt;height:322.15pt;mso-position-horizontal:center">
+              <v:rect id="shape_0" ID="Quadro17" stroked="f" style="position:absolute;margin-left:-0.05pt;margin-top:0.05pt;width:453.55pt;height:322.2pt;mso-position-horizontal:center">
                 <w10:wrap type="square"/>
                 <v:fill o:detectmouseclick="t" on="false"/>
                 <v:stroke color="#3465a4" joinstyle="round" endcap="flat"/>
@@ -7880,14 +7729,10 @@
                       <w:pPr>
                         <w:pStyle w:val="Figura"/>
                         <w:spacing w:before="120" w:after="120"/>
-                        <w:rPr>
-                          <w:color w:val="auto"/>
-                        </w:rPr>
+                        <w:rPr/>
                       </w:pPr>
                       <w:r>
-                        <w:rPr>
-                          <w:color w:val="auto"/>
-                        </w:rPr>
+                        <w:rPr/>
                         <w:drawing>
                           <wp:inline distT="0" distB="0" distL="0" distR="0">
                             <wp:extent cx="5760085" cy="3807460"/>
@@ -7940,9 +7785,7 @@
                         <w:t xml:space="preserve">Figura </w:t>
                       </w:r>
                       <w:r>
-                        <w:rPr>
-                          <w:color w:val="auto"/>
-                        </w:rPr>
+                        <w:rPr/>
                         <w:fldChar w:fldCharType="begin"/>
                       </w:r>
                       <w:r>
@@ -8039,7 +7882,7 @@
                 <wp:positionV relativeFrom="paragraph">
                   <wp:posOffset>635</wp:posOffset>
                 </wp:positionV>
-                <wp:extent cx="2839085" cy="1146175"/>
+                <wp:extent cx="2839720" cy="1146810"/>
                 <wp:effectExtent l="0" t="0" r="0" b="0"/>
                 <wp:wrapSquare wrapText="largest"/>
                 <wp:docPr id="70" name="Quadro18"/>
@@ -8050,7 +7893,7 @@
                       <wps:spPr>
                         <a:xfrm>
                           <a:off x="0" y="0"/>
-                          <a:ext cx="2838600" cy="1145520"/>
+                          <a:ext cx="2838960" cy="1146240"/>
                         </a:xfrm>
                         <a:prstGeom prst="rect">
                           <a:avLst/>
@@ -8072,14 +7915,10 @@
                             <w:pPr>
                               <w:pStyle w:val="Figura"/>
                               <w:spacing w:before="120" w:after="120"/>
-                              <w:rPr>
-                                <w:color w:val="auto"/>
-                              </w:rPr>
+                              <w:rPr/>
                             </w:pPr>
                             <w:r>
-                              <w:rPr>
-                                <w:color w:val="auto"/>
-                              </w:rPr>
+                              <w:rPr/>
                               <w:drawing>
                                 <wp:inline distT="0" distB="0" distL="0" distR="0">
                                   <wp:extent cx="2838450" cy="685800"/>
@@ -8132,9 +7971,7 @@
                               <w:t xml:space="preserve">Figura </w:t>
                             </w:r>
                             <w:r>
-                              <w:rPr>
-                                <w:color w:val="auto"/>
-                              </w:rPr>
+                              <w:rPr/>
                               <w:fldChar w:fldCharType="begin"/>
                             </w:r>
                             <w:r>
@@ -8173,7 +8010,7 @@
           </mc:Choice>
           <mc:Fallback>
             <w:pict>
-              <v:rect id="shape_0" ID="Quadro18" stroked="f" style="position:absolute;margin-left:115pt;margin-top:0.05pt;width:223.45pt;height:90.15pt;mso-position-horizontal:center">
+              <v:rect id="shape_0" ID="Quadro18" stroked="f" style="position:absolute;margin-left:114.95pt;margin-top:0.05pt;width:223.5pt;height:90.2pt;mso-position-horizontal:center">
                 <w10:wrap type="square"/>
                 <v:fill o:detectmouseclick="t" on="false"/>
                 <v:stroke color="#3465a4" joinstyle="round" endcap="flat"/>
@@ -8183,14 +8020,10 @@
                       <w:pPr>
                         <w:pStyle w:val="Figura"/>
                         <w:spacing w:before="120" w:after="120"/>
-                        <w:rPr>
-                          <w:color w:val="auto"/>
-                        </w:rPr>
+                        <w:rPr/>
                       </w:pPr>
                       <w:r>
-                        <w:rPr>
-                          <w:color w:val="auto"/>
-                        </w:rPr>
+                        <w:rPr/>
                         <w:drawing>
                           <wp:inline distT="0" distB="0" distL="0" distR="0">
                             <wp:extent cx="2838450" cy="685800"/>
@@ -8243,9 +8076,7 @@
                         <w:t xml:space="preserve">Figura </w:t>
                       </w:r>
                       <w:r>
-                        <w:rPr>
-                          <w:color w:val="auto"/>
-                        </w:rPr>
+                        <w:rPr/>
                         <w:fldChar w:fldCharType="begin"/>
                       </w:r>
                       <w:r>
@@ -8427,7 +8258,7 @@
                 <wp:positionV relativeFrom="paragraph">
                   <wp:posOffset>635</wp:posOffset>
                 </wp:positionV>
-                <wp:extent cx="5760720" cy="3792855"/>
+                <wp:extent cx="5761355" cy="3793490"/>
                 <wp:effectExtent l="0" t="0" r="0" b="0"/>
                 <wp:wrapSquare wrapText="largest"/>
                 <wp:docPr id="74" name="Quadro19"/>
@@ -8438,7 +8269,7 @@
                       <wps:spPr>
                         <a:xfrm>
                           <a:off x="0" y="0"/>
-                          <a:ext cx="5760000" cy="3792240"/>
+                          <a:ext cx="5760720" cy="3792960"/>
                         </a:xfrm>
                         <a:prstGeom prst="rect">
                           <a:avLst/>
@@ -8460,14 +8291,10 @@
                             <w:pPr>
                               <w:pStyle w:val="Figura"/>
                               <w:spacing w:before="120" w:after="120"/>
-                              <w:rPr>
-                                <w:color w:val="auto"/>
-                              </w:rPr>
+                              <w:rPr/>
                             </w:pPr>
                             <w:r>
-                              <w:rPr>
-                                <w:color w:val="auto"/>
-                              </w:rPr>
+                              <w:rPr/>
                               <w:drawing>
                                 <wp:inline distT="0" distB="0" distL="0" distR="0">
                                   <wp:extent cx="5760085" cy="3507740"/>
@@ -8520,9 +8347,7 @@
                               <w:t xml:space="preserve">Figura </w:t>
                             </w:r>
                             <w:r>
-                              <w:rPr>
-                                <w:color w:val="auto"/>
-                              </w:rPr>
+                              <w:rPr/>
                               <w:fldChar w:fldCharType="begin"/>
                             </w:r>
                             <w:r>
@@ -8561,7 +8386,7 @@
           </mc:Choice>
           <mc:Fallback>
             <w:pict>
-              <v:rect id="shape_0" ID="Quadro19" stroked="f" style="position:absolute;margin-left:-0.05pt;margin-top:0.05pt;width:453.5pt;height:298.55pt;mso-position-horizontal:center">
+              <v:rect id="shape_0" ID="Quadro19" stroked="f" style="position:absolute;margin-left:-0.05pt;margin-top:0.05pt;width:453.55pt;height:298.6pt;mso-position-horizontal:center">
                 <w10:wrap type="square"/>
                 <v:fill o:detectmouseclick="t" on="false"/>
                 <v:stroke color="#3465a4" joinstyle="round" endcap="flat"/>
@@ -8571,14 +8396,10 @@
                       <w:pPr>
                         <w:pStyle w:val="Figura"/>
                         <w:spacing w:before="120" w:after="120"/>
-                        <w:rPr>
-                          <w:color w:val="auto"/>
-                        </w:rPr>
+                        <w:rPr/>
                       </w:pPr>
                       <w:r>
-                        <w:rPr>
-                          <w:color w:val="auto"/>
-                        </w:rPr>
+                        <w:rPr/>
                         <w:drawing>
                           <wp:inline distT="0" distB="0" distL="0" distR="0">
                             <wp:extent cx="5760085" cy="3507740"/>
@@ -8631,9 +8452,7 @@
                         <w:t xml:space="preserve">Figura </w:t>
                       </w:r>
                       <w:r>
-                        <w:rPr>
-                          <w:color w:val="auto"/>
-                        </w:rPr>
+                        <w:rPr/>
                         <w:fldChar w:fldCharType="begin"/>
                       </w:r>
                       <w:r>
@@ -8737,7 +8556,7 @@
                 <wp:positionV relativeFrom="paragraph">
                   <wp:posOffset>635</wp:posOffset>
                 </wp:positionV>
-                <wp:extent cx="5760720" cy="4122420"/>
+                <wp:extent cx="5761355" cy="4123055"/>
                 <wp:effectExtent l="0" t="0" r="0" b="0"/>
                 <wp:wrapSquare wrapText="largest"/>
                 <wp:docPr id="78" name="Quadro20"/>
@@ -8748,7 +8567,7 @@
                       <wps:spPr>
                         <a:xfrm>
                           <a:off x="0" y="0"/>
-                          <a:ext cx="5760000" cy="4121640"/>
+                          <a:ext cx="5760720" cy="4122360"/>
                         </a:xfrm>
                         <a:prstGeom prst="rect">
                           <a:avLst/>
@@ -8770,14 +8589,10 @@
                             <w:pPr>
                               <w:pStyle w:val="Figura"/>
                               <w:spacing w:before="120" w:after="120"/>
-                              <w:rPr>
-                                <w:color w:val="auto"/>
-                              </w:rPr>
+                              <w:rPr/>
                             </w:pPr>
                             <w:r>
-                              <w:rPr>
-                                <w:color w:val="auto"/>
-                              </w:rPr>
+                              <w:rPr/>
                               <w:drawing>
                                 <wp:inline distT="0" distB="0" distL="0" distR="0">
                                   <wp:extent cx="5760085" cy="3837305"/>
@@ -8830,9 +8645,7 @@
                               <w:t xml:space="preserve">Figura </w:t>
                             </w:r>
                             <w:r>
-                              <w:rPr>
-                                <w:color w:val="auto"/>
-                              </w:rPr>
+                              <w:rPr/>
                               <w:fldChar w:fldCharType="begin"/>
                             </w:r>
                             <w:r>
@@ -8871,7 +8684,7 @@
           </mc:Choice>
           <mc:Fallback>
             <w:pict>
-              <v:rect id="shape_0" ID="Quadro20" stroked="f" style="position:absolute;margin-left:-0.05pt;margin-top:0.05pt;width:453.5pt;height:324.5pt;mso-position-horizontal:center">
+              <v:rect id="shape_0" ID="Quadro20" stroked="f" style="position:absolute;margin-left:-0.05pt;margin-top:0.05pt;width:453.55pt;height:324.55pt;mso-position-horizontal:center">
                 <w10:wrap type="square"/>
                 <v:fill o:detectmouseclick="t" on="false"/>
                 <v:stroke color="#3465a4" joinstyle="round" endcap="flat"/>
@@ -8881,14 +8694,10 @@
                       <w:pPr>
                         <w:pStyle w:val="Figura"/>
                         <w:spacing w:before="120" w:after="120"/>
-                        <w:rPr>
-                          <w:color w:val="auto"/>
-                        </w:rPr>
+                        <w:rPr/>
                       </w:pPr>
                       <w:r>
-                        <w:rPr>
-                          <w:color w:val="auto"/>
-                        </w:rPr>
+                        <w:rPr/>
                         <w:drawing>
                           <wp:inline distT="0" distB="0" distL="0" distR="0">
                             <wp:extent cx="5760085" cy="3837305"/>
@@ -8941,9 +8750,7 @@
                         <w:t xml:space="preserve">Figura </w:t>
                       </w:r>
                       <w:r>
-                        <w:rPr>
-                          <w:color w:val="auto"/>
-                        </w:rPr>
+                        <w:rPr/>
                         <w:fldChar w:fldCharType="begin"/>
                       </w:r>
                       <w:r>
@@ -9041,7 +8848,7 @@
                 <wp:positionV relativeFrom="paragraph">
                   <wp:posOffset>635</wp:posOffset>
                 </wp:positionV>
-                <wp:extent cx="5760720" cy="3370580"/>
+                <wp:extent cx="5761355" cy="3371215"/>
                 <wp:effectExtent l="0" t="0" r="0" b="0"/>
                 <wp:wrapSquare wrapText="largest"/>
                 <wp:docPr id="82" name="Quadro21"/>
@@ -9052,7 +8859,7 @@
                       <wps:spPr>
                         <a:xfrm>
                           <a:off x="0" y="0"/>
-                          <a:ext cx="5760000" cy="3369960"/>
+                          <a:ext cx="5760720" cy="3370680"/>
                         </a:xfrm>
                         <a:prstGeom prst="rect">
                           <a:avLst/>
@@ -9074,14 +8881,10 @@
                             <w:pPr>
                               <w:pStyle w:val="Figura"/>
                               <w:spacing w:before="120" w:after="120"/>
-                              <w:rPr>
-                                <w:color w:val="auto"/>
-                              </w:rPr>
+                              <w:rPr/>
                             </w:pPr>
                             <w:r>
-                              <w:rPr>
-                                <w:color w:val="auto"/>
-                              </w:rPr>
+                              <w:rPr/>
                               <w:drawing>
                                 <wp:inline distT="0" distB="0" distL="0" distR="0">
                                   <wp:extent cx="5760085" cy="3085465"/>
@@ -9134,9 +8937,7 @@
                               <w:t xml:space="preserve">Figura </w:t>
                             </w:r>
                             <w:r>
-                              <w:rPr>
-                                <w:color w:val="auto"/>
-                              </w:rPr>
+                              <w:rPr/>
                               <w:fldChar w:fldCharType="begin"/>
                             </w:r>
                             <w:r>
@@ -9175,7 +8976,7 @@
           </mc:Choice>
           <mc:Fallback>
             <w:pict>
-              <v:rect id="shape_0" ID="Quadro21" stroked="f" style="position:absolute;margin-left:-0.05pt;margin-top:0.05pt;width:453.5pt;height:265.3pt;mso-position-horizontal:center">
+              <v:rect id="shape_0" ID="Quadro21" stroked="f" style="position:absolute;margin-left:-0.05pt;margin-top:0.05pt;width:453.55pt;height:265.35pt;mso-position-horizontal:center">
                 <w10:wrap type="square"/>
                 <v:fill o:detectmouseclick="t" on="false"/>
                 <v:stroke color="#3465a4" joinstyle="round" endcap="flat"/>
@@ -9185,14 +8986,10 @@
                       <w:pPr>
                         <w:pStyle w:val="Figura"/>
                         <w:spacing w:before="120" w:after="120"/>
-                        <w:rPr>
-                          <w:color w:val="auto"/>
-                        </w:rPr>
+                        <w:rPr/>
                       </w:pPr>
                       <w:r>
-                        <w:rPr>
-                          <w:color w:val="auto"/>
-                        </w:rPr>
+                        <w:rPr/>
                         <w:drawing>
                           <wp:inline distT="0" distB="0" distL="0" distR="0">
                             <wp:extent cx="5760085" cy="3085465"/>
@@ -9245,9 +9042,7 @@
                         <w:t xml:space="preserve">Figura </w:t>
                       </w:r>
                       <w:r>
-                        <w:rPr>
-                          <w:color w:val="auto"/>
-                        </w:rPr>
+                        <w:rPr/>
                         <w:fldChar w:fldCharType="begin"/>
                       </w:r>
                       <w:r>
@@ -9333,7 +9128,7 @@
                 <wp:positionV relativeFrom="paragraph">
                   <wp:posOffset>59690</wp:posOffset>
                 </wp:positionV>
-                <wp:extent cx="5760720" cy="4200525"/>
+                <wp:extent cx="5761355" cy="4201160"/>
                 <wp:effectExtent l="0" t="0" r="0" b="0"/>
                 <wp:wrapSquare wrapText="largest"/>
                 <wp:docPr id="86" name="Quadro22"/>
@@ -9344,7 +9139,7 @@
                       <wps:spPr>
                         <a:xfrm>
                           <a:off x="0" y="0"/>
-                          <a:ext cx="5760000" cy="4199760"/>
+                          <a:ext cx="5760720" cy="4200480"/>
                         </a:xfrm>
                         <a:prstGeom prst="rect">
                           <a:avLst/>
@@ -9366,14 +9161,10 @@
                             <w:pPr>
                               <w:pStyle w:val="Figura"/>
                               <w:spacing w:before="120" w:after="120"/>
-                              <w:rPr>
-                                <w:color w:val="auto"/>
-                              </w:rPr>
+                              <w:rPr/>
                             </w:pPr>
                             <w:r>
-                              <w:rPr>
-                                <w:color w:val="auto"/>
-                              </w:rPr>
+                              <w:rPr/>
                               <w:drawing>
                                 <wp:inline distT="0" distB="0" distL="0" distR="0">
                                   <wp:extent cx="5760085" cy="3915410"/>
@@ -9426,9 +9217,7 @@
                               <w:t xml:space="preserve">Figura </w:t>
                             </w:r>
                             <w:r>
-                              <w:rPr>
-                                <w:color w:val="auto"/>
-                              </w:rPr>
+                              <w:rPr/>
                               <w:fldChar w:fldCharType="begin"/>
                             </w:r>
                             <w:r>
@@ -9467,7 +9256,7 @@
           </mc:Choice>
           <mc:Fallback>
             <w:pict>
-              <v:rect id="shape_0" ID="Quadro22" stroked="f" style="position:absolute;margin-left:9pt;margin-top:4.7pt;width:453.5pt;height:330.65pt">
+              <v:rect id="shape_0" ID="Quadro22" stroked="f" style="position:absolute;margin-left:9pt;margin-top:4.7pt;width:453.55pt;height:330.7pt">
                 <w10:wrap type="square"/>
                 <v:fill o:detectmouseclick="t" on="false"/>
                 <v:stroke color="#3465a4" joinstyle="round" endcap="flat"/>
@@ -9477,14 +9266,10 @@
                       <w:pPr>
                         <w:pStyle w:val="Figura"/>
                         <w:spacing w:before="120" w:after="120"/>
-                        <w:rPr>
-                          <w:color w:val="auto"/>
-                        </w:rPr>
+                        <w:rPr/>
                       </w:pPr>
                       <w:r>
-                        <w:rPr>
-                          <w:color w:val="auto"/>
-                        </w:rPr>
+                        <w:rPr/>
                         <w:drawing>
                           <wp:inline distT="0" distB="0" distL="0" distR="0">
                             <wp:extent cx="5760085" cy="3915410"/>
@@ -9537,9 +9322,7 @@
                         <w:t xml:space="preserve">Figura </w:t>
                       </w:r>
                       <w:r>
-                        <w:rPr>
-                          <w:color w:val="auto"/>
-                        </w:rPr>
+                        <w:rPr/>
                         <w:fldChar w:fldCharType="begin"/>
                       </w:r>
                       <w:r>
@@ -9772,12 +9555,12 @@
         <w:rPr/>
       </w:pPr>
       <w:bookmarkStart w:id="12" w:name="__RefHeading___Toc831_380575225"/>
-      <w:bookmarkStart w:id="13" w:name="_Toc94594164"/>
-      <w:bookmarkStart w:id="14" w:name="_Toc159731956"/>
-      <w:bookmarkStart w:id="15" w:name="_Toc12546730"/>
-      <w:bookmarkStart w:id="16" w:name="_Toc94931270"/>
-      <w:bookmarkStart w:id="17" w:name="_Toc159666545"/>
-      <w:bookmarkStart w:id="18" w:name="_Toc531626736"/>
+      <w:bookmarkStart w:id="13" w:name="_Toc531626736"/>
+      <w:bookmarkStart w:id="14" w:name="_Toc159666545"/>
+      <w:bookmarkStart w:id="15" w:name="_Toc94931270"/>
+      <w:bookmarkStart w:id="16" w:name="_Toc12546730"/>
+      <w:bookmarkStart w:id="17" w:name="_Toc159731956"/>
+      <w:bookmarkStart w:id="18" w:name="_Toc94594164"/>
       <w:bookmarkEnd w:id="12"/>
       <w:bookmarkEnd w:id="13"/>
       <w:bookmarkEnd w:id="14"/>
@@ -9791,12 +9574,12 @@
         </w:rPr>
         <w:t>co</w:t>
       </w:r>
-      <w:bookmarkStart w:id="19" w:name="_Toc159666546"/>
-      <w:bookmarkStart w:id="20" w:name="_Toc531626737"/>
-      <w:bookmarkStart w:id="21" w:name="_Toc159731957"/>
-      <w:bookmarkStart w:id="22" w:name="_Toc12546731"/>
-      <w:bookmarkStart w:id="23" w:name="_Toc94931271"/>
-      <w:bookmarkStart w:id="24" w:name="_Toc94594165"/>
+      <w:bookmarkStart w:id="19" w:name="_Toc94594165"/>
+      <w:bookmarkStart w:id="20" w:name="_Toc94931271"/>
+      <w:bookmarkStart w:id="21" w:name="_Toc12546731"/>
+      <w:bookmarkStart w:id="22" w:name="_Toc159731957"/>
+      <w:bookmarkStart w:id="23" w:name="_Toc531626737"/>
+      <w:bookmarkStart w:id="24" w:name="_Toc159666546"/>
       <w:r>
         <w:rPr>
           <w:rFonts w:cs="Times New Roman"/>
@@ -9868,12 +9651,12 @@
         <w:rPr/>
       </w:pPr>
       <w:bookmarkStart w:id="25" w:name="__RefHeading___Toc833_380575225"/>
-      <w:bookmarkStart w:id="26" w:name="_Toc531626738"/>
-      <w:bookmarkStart w:id="27" w:name="_Toc12546732"/>
-      <w:bookmarkStart w:id="28" w:name="_Toc159731958"/>
-      <w:bookmarkStart w:id="29" w:name="_Toc94931272"/>
-      <w:bookmarkStart w:id="30" w:name="_Toc94594166"/>
-      <w:bookmarkStart w:id="31" w:name="_Toc159666547"/>
+      <w:bookmarkStart w:id="26" w:name="_Toc159666547"/>
+      <w:bookmarkStart w:id="27" w:name="_Toc94594166"/>
+      <w:bookmarkStart w:id="28" w:name="_Toc94931272"/>
+      <w:bookmarkStart w:id="29" w:name="_Toc159731958"/>
+      <w:bookmarkStart w:id="30" w:name="_Toc12546732"/>
+      <w:bookmarkStart w:id="31" w:name="_Toc531626738"/>
       <w:bookmarkEnd w:id="25"/>
       <w:r>
         <w:rPr/>
@@ -11274,6 +11057,69 @@
       <w:rFonts w:cs="OpenSymbol"/>
     </w:rPr>
   </w:style>
+  <w:style w:type="character" w:styleId="ListLabel33">
+    <w:name w:val="ListLabel 33"/>
+    <w:qFormat/>
+    <w:rPr>
+      <w:rFonts w:cs="OpenSymbol"/>
+    </w:rPr>
+  </w:style>
+  <w:style w:type="character" w:styleId="ListLabel34">
+    <w:name w:val="ListLabel 34"/>
+    <w:qFormat/>
+    <w:rPr>
+      <w:rFonts w:cs="OpenSymbol"/>
+    </w:rPr>
+  </w:style>
+  <w:style w:type="character" w:styleId="ListLabel35">
+    <w:name w:val="ListLabel 35"/>
+    <w:qFormat/>
+    <w:rPr>
+      <w:rFonts w:cs="OpenSymbol"/>
+    </w:rPr>
+  </w:style>
+  <w:style w:type="character" w:styleId="ListLabel36">
+    <w:name w:val="ListLabel 36"/>
+    <w:qFormat/>
+    <w:rPr>
+      <w:rFonts w:cs="OpenSymbol"/>
+    </w:rPr>
+  </w:style>
+  <w:style w:type="character" w:styleId="ListLabel37">
+    <w:name w:val="ListLabel 37"/>
+    <w:qFormat/>
+    <w:rPr>
+      <w:rFonts w:cs="OpenSymbol"/>
+    </w:rPr>
+  </w:style>
+  <w:style w:type="character" w:styleId="ListLabel38">
+    <w:name w:val="ListLabel 38"/>
+    <w:qFormat/>
+    <w:rPr>
+      <w:rFonts w:cs="OpenSymbol"/>
+    </w:rPr>
+  </w:style>
+  <w:style w:type="character" w:styleId="ListLabel39">
+    <w:name w:val="ListLabel 39"/>
+    <w:qFormat/>
+    <w:rPr>
+      <w:rFonts w:cs="OpenSymbol"/>
+    </w:rPr>
+  </w:style>
+  <w:style w:type="character" w:styleId="ListLabel40">
+    <w:name w:val="ListLabel 40"/>
+    <w:qFormat/>
+    <w:rPr>
+      <w:rFonts w:cs="OpenSymbol"/>
+    </w:rPr>
+  </w:style>
+  <w:style w:type="character" w:styleId="ListLabel41">
+    <w:name w:val="ListLabel 41"/>
+    <w:qFormat/>
+    <w:rPr>
+      <w:rFonts w:cs="OpenSymbol"/>
+    </w:rPr>
+  </w:style>
   <w:style w:type="paragraph" w:styleId="Ttulo">
     <w:name w:val="Título"/>
     <w:basedOn w:val="Normal"/>

</xml_diff>